<commit_message>
updated CV using GoogleDrive link, deleted bird image
</commit_message>
<xml_diff>
--- a/About me_files/Resume_Yongjin_2019.docx
+++ b/About me_files/Resume_Yongjin_2019.docx
@@ -4,8 +4,7 @@
   <w:body>
     <w:p>
       <w:pPr>
-        <w:spacing w:before="73"/>
-        <w:ind w:right="4540" w:firstLine="284"/>
+        <w:ind w:right="4542" w:firstLine="284"/>
         <w:rPr>
           <w:b/>
           <w:color w:val="000000" w:themeColor="text1"/>
@@ -13,7 +12,6 @@
           <w:szCs w:val="36"/>
         </w:rPr>
       </w:pPr>
-      <w:proofErr w:type="spellStart"/>
       <w:r>
         <w:rPr>
           <w:b/>
@@ -21,17 +19,7 @@
           <w:sz w:val="36"/>
           <w:szCs w:val="36"/>
         </w:rPr>
-        <w:t>Yongjin</w:t>
-      </w:r>
-      <w:proofErr w:type="spellEnd"/>
-      <w:r>
-        <w:rPr>
-          <w:b/>
-          <w:color w:val="000000" w:themeColor="text1"/>
-          <w:sz w:val="36"/>
-          <w:szCs w:val="36"/>
-        </w:rPr>
-        <w:t xml:space="preserve"> Jiang</w:t>
+        <w:t>Yongjin Jiang</w:t>
       </w:r>
     </w:p>
     <w:p>
@@ -121,23 +109,7 @@
                   <w:sz w:val="21"/>
                   <w:szCs w:val="21"/>
                 </w:rPr>
-                <w:t>yjjiangphysics@gmai</w:t>
-              </w:r>
-              <w:r>
-                <w:rPr>
-                  <w:rStyle w:val="Hyperlink"/>
-                  <w:sz w:val="21"/>
-                  <w:szCs w:val="21"/>
-                </w:rPr>
-                <w:t>l</w:t>
-              </w:r>
-              <w:r>
-                <w:rPr>
-                  <w:rStyle w:val="Hyperlink"/>
-                  <w:sz w:val="21"/>
-                  <w:szCs w:val="21"/>
-                </w:rPr>
-                <w:t>.com</w:t>
+                <w:t>yjjiangphysics@gmail.com</w:t>
               </w:r>
             </w:hyperlink>
           </w:p>
@@ -268,7 +240,8 @@
     <w:p>
       <w:pPr>
         <w:spacing w:line="276" w:lineRule="auto"/>
-        <w:ind w:left="426" w:hanging="142"/>
+        <w:ind w:left="284" w:right="-20" w:hanging="284"/>
+        <w:jc w:val="distribute"/>
         <w:rPr>
           <w:color w:val="000000" w:themeColor="text1"/>
           <w:sz w:val="21"/>
@@ -290,44 +263,86 @@
           <w:szCs w:val="21"/>
         </w:rPr>
         <w:t>Data Scientist with nearly twenty years’ experience in coding and modeling in the field of theoretical physics.</w:t>
+      </w:r>
+      <w:r>
+        <w:rPr>
+          <w:color w:val="000000" w:themeColor="text1"/>
+          <w:sz w:val="21"/>
+          <w:szCs w:val="21"/>
+        </w:rPr>
+        <w:t xml:space="preserve"> </w:t>
+      </w:r>
+      <w:r>
+        <w:rPr>
+          <w:color w:val="000000" w:themeColor="text1"/>
+          <w:sz w:val="21"/>
+          <w:szCs w:val="21"/>
+        </w:rPr>
+        <w:t>Successfully</w:t>
       </w:r>
     </w:p>
     <w:p>
       <w:pPr>
         <w:spacing w:line="276" w:lineRule="auto"/>
-        <w:ind w:left="426" w:hanging="142"/>
-        <w:rPr>
-          <w:color w:val="000000" w:themeColor="text1"/>
-          <w:sz w:val="21"/>
-          <w:szCs w:val="21"/>
-        </w:rPr>
-      </w:pPr>
-      <w:r>
-        <w:rPr>
-          <w:color w:val="000000" w:themeColor="text1"/>
-          <w:sz w:val="21"/>
-          <w:szCs w:val="21"/>
-        </w:rPr>
-        <w:t>Successfully published about 30 scientific papers and won an outstanding researcher award. A graduate from</w:t>
+        <w:ind w:left="284" w:right="-20" w:hanging="284"/>
+        <w:jc w:val="distribute"/>
+        <w:rPr>
+          <w:color w:val="000000" w:themeColor="text1"/>
+          <w:sz w:val="21"/>
+          <w:szCs w:val="21"/>
+        </w:rPr>
+      </w:pPr>
+      <w:r>
+        <w:rPr>
+          <w:color w:val="000000" w:themeColor="text1"/>
+          <w:sz w:val="21"/>
+          <w:szCs w:val="21"/>
+        </w:rPr>
+        <w:t xml:space="preserve">  </w:t>
+      </w:r>
+      <w:r>
+        <w:rPr>
+          <w:color w:val="000000" w:themeColor="text1"/>
+          <w:sz w:val="21"/>
+          <w:szCs w:val="21"/>
+        </w:rPr>
+        <w:t xml:space="preserve">  </w:t>
+      </w:r>
+      <w:r>
+        <w:rPr>
+          <w:color w:val="000000" w:themeColor="text1"/>
+          <w:sz w:val="21"/>
+          <w:szCs w:val="21"/>
+        </w:rPr>
+        <w:t>published about 30 scientific papers and won an outstanding researcher award. A graduate from the University of</w:t>
       </w:r>
     </w:p>
     <w:p>
       <w:pPr>
         <w:spacing w:line="276" w:lineRule="auto"/>
-        <w:ind w:left="426" w:hanging="142"/>
-        <w:rPr>
-          <w:color w:val="000000" w:themeColor="text1"/>
-          <w:sz w:val="21"/>
-          <w:szCs w:val="21"/>
-        </w:rPr>
-      </w:pPr>
-      <w:r>
-        <w:rPr>
-          <w:color w:val="000000" w:themeColor="text1"/>
-          <w:sz w:val="21"/>
-          <w:szCs w:val="21"/>
-        </w:rPr>
-        <w:t xml:space="preserve">the University of Minnesota, </w:t>
+        <w:ind w:left="284" w:right="-20" w:hanging="284"/>
+        <w:jc w:val="distribute"/>
+        <w:rPr>
+          <w:color w:val="000000" w:themeColor="text1"/>
+          <w:sz w:val="21"/>
+          <w:szCs w:val="21"/>
+        </w:rPr>
+      </w:pPr>
+      <w:r>
+        <w:rPr>
+          <w:color w:val="000000" w:themeColor="text1"/>
+          <w:sz w:val="21"/>
+          <w:szCs w:val="21"/>
+        </w:rPr>
+        <w:t xml:space="preserve">    </w:t>
+      </w:r>
+      <w:r>
+        <w:rPr>
+          <w:color w:val="000000" w:themeColor="text1"/>
+          <w:sz w:val="21"/>
+          <w:szCs w:val="21"/>
+        </w:rPr>
+        <w:t xml:space="preserve">Minnesota, </w:t>
       </w:r>
       <w:r>
         <w:rPr>
@@ -344,189 +359,604 @@
           <w:sz w:val="21"/>
           <w:szCs w:val="21"/>
         </w:rPr>
-        <w:t>Program</w:t>
-      </w:r>
-      <w:r>
-        <w:rPr>
-          <w:color w:val="000000" w:themeColor="text1"/>
-          <w:sz w:val="21"/>
-          <w:szCs w:val="21"/>
-        </w:rPr>
-        <w:t>. Extensive research experience in quantum</w:t>
+        <w:t>Program. Proven ability in performing data visualization &amp;analytics using</w:t>
       </w:r>
     </w:p>
     <w:p>
       <w:pPr>
         <w:spacing w:line="276" w:lineRule="auto"/>
-        <w:ind w:left="426" w:hanging="142"/>
-        <w:rPr>
-          <w:color w:val="000000" w:themeColor="text1"/>
-          <w:sz w:val="21"/>
-          <w:szCs w:val="21"/>
-        </w:rPr>
-      </w:pPr>
-      <w:r>
-        <w:rPr>
-          <w:color w:val="000000" w:themeColor="text1"/>
-          <w:sz w:val="21"/>
-          <w:szCs w:val="21"/>
-        </w:rPr>
-        <w:t xml:space="preserve">modeling and numerical simulation of </w:t>
-      </w:r>
-      <w:proofErr w:type="spellStart"/>
-      <w:r>
-        <w:rPr>
-          <w:color w:val="000000" w:themeColor="text1"/>
-          <w:sz w:val="21"/>
-          <w:szCs w:val="21"/>
-        </w:rPr>
-        <w:t>nano</w:t>
-      </w:r>
-      <w:proofErr w:type="spellEnd"/>
-      <w:r>
-        <w:rPr>
-          <w:color w:val="000000" w:themeColor="text1"/>
-          <w:sz w:val="21"/>
-          <w:szCs w:val="21"/>
-        </w:rPr>
-        <w:t>-structured materials. A creative, critical thinker with a strong eagerness for</w:t>
+        <w:ind w:left="284" w:right="-20" w:hanging="284"/>
+        <w:jc w:val="distribute"/>
+        <w:rPr>
+          <w:color w:val="000000" w:themeColor="text1"/>
+          <w:sz w:val="21"/>
+          <w:szCs w:val="21"/>
+        </w:rPr>
+      </w:pPr>
+      <w:r>
+        <w:rPr>
+          <w:color w:val="000000" w:themeColor="text1"/>
+          <w:sz w:val="21"/>
+          <w:szCs w:val="21"/>
+        </w:rPr>
+        <w:t xml:space="preserve">    </w:t>
+      </w:r>
+      <w:r>
+        <w:rPr>
+          <w:color w:val="000000" w:themeColor="text1"/>
+          <w:sz w:val="21"/>
+          <w:szCs w:val="21"/>
+        </w:rPr>
+        <w:t xml:space="preserve">Python, JavaScript, R, Tableau, MySQL/MongoDB, Machine Learning/Deep Learning, and more. A creative, critical </w:t>
       </w:r>
     </w:p>
     <w:p>
       <w:pPr>
         <w:spacing w:line="276" w:lineRule="auto"/>
-        <w:ind w:left="426" w:hanging="142"/>
-        <w:rPr>
-          <w:color w:val="000000" w:themeColor="text1"/>
-          <w:sz w:val="21"/>
-          <w:szCs w:val="21"/>
-        </w:rPr>
-      </w:pPr>
-      <w:r>
-        <w:rPr>
-          <w:color w:val="000000" w:themeColor="text1"/>
-          <w:sz w:val="21"/>
-          <w:szCs w:val="21"/>
-        </w:rPr>
-        <w:t>learning and employing advanced skills to maximize scalability and drive feasible results. Proven ability in performing</w:t>
+        <w:ind w:left="284" w:right="-20" w:hanging="284"/>
+        <w:jc w:val="distribute"/>
+        <w:rPr>
+          <w:color w:val="000000" w:themeColor="text1"/>
+          <w:sz w:val="21"/>
+          <w:szCs w:val="21"/>
+        </w:rPr>
+      </w:pPr>
+      <w:r>
+        <w:rPr>
+          <w:color w:val="000000" w:themeColor="text1"/>
+          <w:sz w:val="21"/>
+          <w:szCs w:val="21"/>
+        </w:rPr>
+        <w:t xml:space="preserve">    </w:t>
+      </w:r>
+      <w:r>
+        <w:rPr>
+          <w:color w:val="000000" w:themeColor="text1"/>
+          <w:sz w:val="21"/>
+          <w:szCs w:val="21"/>
+        </w:rPr>
+        <w:t>thinker and an efficient learner in employing advanced skills to implement automation</w:t>
+      </w:r>
+      <w:r>
+        <w:rPr>
+          <w:color w:val="000000" w:themeColor="text1"/>
+          <w:sz w:val="21"/>
+          <w:szCs w:val="21"/>
+        </w:rPr>
+        <w:t>,</w:t>
+      </w:r>
+      <w:r>
+        <w:rPr>
+          <w:color w:val="000000" w:themeColor="text1"/>
+          <w:sz w:val="21"/>
+          <w:szCs w:val="21"/>
+        </w:rPr>
+        <w:t xml:space="preserve"> maximize scalability and drive </w:t>
       </w:r>
     </w:p>
     <w:p>
       <w:pPr>
         <w:spacing w:line="276" w:lineRule="auto"/>
-        <w:ind w:left="426" w:hanging="142"/>
-        <w:rPr>
-          <w:color w:val="000000" w:themeColor="text1"/>
-          <w:sz w:val="21"/>
-          <w:szCs w:val="21"/>
-        </w:rPr>
-      </w:pPr>
-      <w:r>
-        <w:rPr>
-          <w:color w:val="000000" w:themeColor="text1"/>
-          <w:sz w:val="21"/>
-          <w:szCs w:val="21"/>
-        </w:rPr>
-        <w:t>data visualization</w:t>
-      </w:r>
-      <w:r>
-        <w:rPr>
-          <w:color w:val="000000" w:themeColor="text1"/>
-          <w:sz w:val="21"/>
-          <w:szCs w:val="21"/>
-        </w:rPr>
-        <w:t xml:space="preserve"> &amp;</w:t>
-      </w:r>
-      <w:r>
-        <w:rPr>
-          <w:color w:val="000000" w:themeColor="text1"/>
-          <w:sz w:val="21"/>
-          <w:szCs w:val="21"/>
-        </w:rPr>
-        <w:t>analytics using Python</w:t>
-      </w:r>
-      <w:r>
-        <w:rPr>
-          <w:color w:val="000000" w:themeColor="text1"/>
-          <w:sz w:val="21"/>
-          <w:szCs w:val="21"/>
-        </w:rPr>
-        <w:t>/R</w:t>
-      </w:r>
-      <w:r>
-        <w:rPr>
-          <w:color w:val="000000" w:themeColor="text1"/>
-          <w:sz w:val="21"/>
-          <w:szCs w:val="21"/>
-        </w:rPr>
-        <w:t>,</w:t>
-      </w:r>
-      <w:r>
-        <w:rPr>
-          <w:color w:val="000000" w:themeColor="text1"/>
-          <w:sz w:val="21"/>
-          <w:szCs w:val="21"/>
-        </w:rPr>
-        <w:t xml:space="preserve"> </w:t>
-      </w:r>
-      <w:r>
-        <w:rPr>
-          <w:color w:val="000000" w:themeColor="text1"/>
-          <w:sz w:val="21"/>
-          <w:szCs w:val="21"/>
-        </w:rPr>
-        <w:t>JavaScript</w:t>
-      </w:r>
-      <w:r>
-        <w:rPr>
-          <w:color w:val="000000" w:themeColor="text1"/>
-          <w:sz w:val="21"/>
-          <w:szCs w:val="21"/>
-        </w:rPr>
-        <w:t xml:space="preserve">, </w:t>
-      </w:r>
-      <w:r>
-        <w:rPr>
-          <w:color w:val="000000" w:themeColor="text1"/>
-          <w:sz w:val="21"/>
-          <w:szCs w:val="21"/>
-        </w:rPr>
-        <w:t xml:space="preserve">Machine Learning, </w:t>
-      </w:r>
-      <w:r>
-        <w:rPr>
-          <w:color w:val="000000" w:themeColor="text1"/>
-          <w:sz w:val="21"/>
-          <w:szCs w:val="21"/>
-        </w:rPr>
-        <w:t>and more.</w:t>
+        <w:ind w:left="284" w:right="-20" w:hanging="284"/>
+        <w:jc w:val="both"/>
+        <w:rPr>
+          <w:color w:val="000000" w:themeColor="text1"/>
+          <w:sz w:val="21"/>
+          <w:szCs w:val="21"/>
+        </w:rPr>
+      </w:pPr>
+      <w:r>
+        <w:rPr>
+          <w:color w:val="000000" w:themeColor="text1"/>
+          <w:sz w:val="21"/>
+          <w:szCs w:val="21"/>
+        </w:rPr>
+        <w:t xml:space="preserve">    </w:t>
+      </w:r>
+      <w:r>
+        <w:rPr>
+          <w:color w:val="000000" w:themeColor="text1"/>
+          <w:sz w:val="21"/>
+          <w:szCs w:val="21"/>
+        </w:rPr>
+        <w:t>feasible results.</w:t>
       </w:r>
     </w:p>
     <w:p>
       <w:pPr>
         <w:pStyle w:val="Heading1"/>
         <w:spacing w:before="133" w:line="360" w:lineRule="auto"/>
-        <w:rPr>
-          <w:color w:val="000000" w:themeColor="text1"/>
-          <w:sz w:val="21"/>
-          <w:szCs w:val="21"/>
-        </w:rPr>
-      </w:pPr>
-      <w:r>
-        <w:rPr>
-          <w:color w:val="000000" w:themeColor="text1"/>
-          <w:sz w:val="21"/>
-          <w:szCs w:val="21"/>
-        </w:rPr>
-        <w:t>Education</w:t>
-      </w:r>
-      <w:r>
-        <w:rPr>
-          <w:color w:val="000000" w:themeColor="text1"/>
-          <w:sz w:val="21"/>
-          <w:szCs w:val="21"/>
-        </w:rPr>
-        <w:t>/Certificates</w:t>
+        <w:ind w:right="117"/>
+        <w:rPr>
+          <w:color w:val="000000" w:themeColor="text1"/>
+          <w:sz w:val="21"/>
+          <w:szCs w:val="21"/>
+        </w:rPr>
+      </w:pPr>
+      <w:r>
+        <w:rPr>
+          <w:color w:val="000000" w:themeColor="text1"/>
+          <w:sz w:val="21"/>
+          <w:szCs w:val="21"/>
+        </w:rPr>
+        <w:t>Education/Certificates</w:t>
+      </w:r>
+    </w:p>
+    <w:p>
+      <w:pPr>
+        <w:pStyle w:val="ListParagraph"/>
+        <w:widowControl/>
+        <w:numPr>
+          <w:ilvl w:val="0"/>
+          <w:numId w:val="4"/>
+        </w:numPr>
+        <w:tabs>
+          <w:tab w:val="left" w:pos="599"/>
+          <w:tab w:val="left" w:pos="600"/>
+          <w:tab w:val="left" w:pos="8221"/>
+        </w:tabs>
+        <w:autoSpaceDE/>
+        <w:autoSpaceDN/>
+        <w:spacing w:before="14" w:line="297" w:lineRule="auto"/>
+        <w:ind w:right="117"/>
+        <w:rPr>
+          <w:i/>
+          <w:color w:val="000000" w:themeColor="text1"/>
+          <w:sz w:val="21"/>
+          <w:szCs w:val="21"/>
+        </w:rPr>
+      </w:pPr>
+      <w:hyperlink r:id="rId10" w:history="1">
+        <w:r>
+          <w:rPr>
+            <w:rStyle w:val="Hyperlink"/>
+            <w:rFonts w:eastAsia="Tahoma"/>
+            <w:sz w:val="21"/>
+            <w:szCs w:val="21"/>
+          </w:rPr>
+          <w:t>Data Visualization and analytics</w:t>
+        </w:r>
+      </w:hyperlink>
+      <w:r>
+        <w:rPr>
+          <w:rFonts w:eastAsia="Tahoma"/>
+          <w:color w:val="000000" w:themeColor="text1"/>
+          <w:sz w:val="21"/>
+          <w:szCs w:val="21"/>
+        </w:rPr>
+        <w:t xml:space="preserve"> Bootcamp</w:t>
+      </w:r>
+      <w:r>
+        <w:rPr>
+          <w:rFonts w:eastAsia="Tahoma"/>
+          <w:color w:val="000000" w:themeColor="text1"/>
+          <w:sz w:val="21"/>
+          <w:szCs w:val="21"/>
+        </w:rPr>
+        <w:t>(finished)</w:t>
+      </w:r>
+      <w:r>
+        <w:rPr>
+          <w:color w:val="000000" w:themeColor="text1"/>
+          <w:sz w:val="21"/>
+          <w:szCs w:val="21"/>
+        </w:rPr>
+        <w:t>, University of Minnesota</w:t>
+      </w:r>
+      <w:r>
+        <w:rPr>
+          <w:color w:val="000000" w:themeColor="text1"/>
+          <w:spacing w:val="-3"/>
+          <w:sz w:val="21"/>
+          <w:szCs w:val="21"/>
+        </w:rPr>
+        <w:tab/>
+      </w:r>
+      <w:r>
+        <w:rPr>
+          <w:color w:val="000000" w:themeColor="text1"/>
+          <w:spacing w:val="-3"/>
+          <w:sz w:val="21"/>
+          <w:szCs w:val="21"/>
+        </w:rPr>
+        <w:tab/>
+      </w:r>
+      <w:r>
+        <w:rPr>
+          <w:color w:val="000000" w:themeColor="text1"/>
+          <w:spacing w:val="-3"/>
+          <w:sz w:val="21"/>
+          <w:szCs w:val="21"/>
+        </w:rPr>
+        <w:t xml:space="preserve">       </w:t>
+      </w:r>
+      <w:r>
+        <w:rPr>
+          <w:color w:val="000000" w:themeColor="text1"/>
+          <w:spacing w:val="-3"/>
+          <w:sz w:val="21"/>
+          <w:szCs w:val="21"/>
+        </w:rPr>
+        <w:t xml:space="preserve">  </w:t>
+      </w:r>
+      <w:r>
+        <w:rPr>
+          <w:i/>
+          <w:color w:val="000000" w:themeColor="text1"/>
+          <w:sz w:val="21"/>
+          <w:szCs w:val="21"/>
+        </w:rPr>
+        <w:t>2018.8-2019.2</w:t>
+      </w:r>
+    </w:p>
+    <w:p>
+      <w:pPr>
+        <w:pStyle w:val="ListParagraph"/>
+        <w:ind w:right="117" w:firstLine="0"/>
+        <w:jc w:val="both"/>
+        <w:rPr>
+          <w:rFonts w:eastAsia="Tahoma"/>
+          <w:color w:val="000000" w:themeColor="text1"/>
+          <w:sz w:val="21"/>
+          <w:szCs w:val="21"/>
+        </w:rPr>
+      </w:pPr>
+      <w:r>
+        <w:rPr>
+          <w:rFonts w:eastAsia="Tahoma"/>
+          <w:i/>
+          <w:color w:val="000000" w:themeColor="text1"/>
+          <w:sz w:val="21"/>
+          <w:szCs w:val="21"/>
+        </w:rPr>
+        <w:t xml:space="preserve">A 24-week intensive program focused on gaining technical programming skills in Excel, VBA, Python, R, JavaScript, SQL Databases, Tableau, </w:t>
+      </w:r>
+      <w:r>
+        <w:rPr>
+          <w:rFonts w:eastAsia="Tahoma"/>
+          <w:i/>
+          <w:color w:val="000000" w:themeColor="text1"/>
+          <w:sz w:val="21"/>
+          <w:szCs w:val="21"/>
+        </w:rPr>
+        <w:t xml:space="preserve">Statistics, </w:t>
+      </w:r>
+      <w:r>
+        <w:rPr>
+          <w:rFonts w:eastAsia="Tahoma"/>
+          <w:i/>
+          <w:color w:val="000000" w:themeColor="text1"/>
+          <w:sz w:val="21"/>
+          <w:szCs w:val="21"/>
+        </w:rPr>
+        <w:t>Big Data and Machine Learning.</w:t>
+      </w:r>
+    </w:p>
+    <w:p>
+      <w:pPr>
+        <w:pStyle w:val="ListParagraph"/>
+        <w:widowControl/>
+        <w:numPr>
+          <w:ilvl w:val="0"/>
+          <w:numId w:val="4"/>
+        </w:numPr>
+        <w:autoSpaceDE/>
+        <w:autoSpaceDN/>
+        <w:spacing w:before="0"/>
+        <w:ind w:right="117"/>
+        <w:contextualSpacing/>
+        <w:rPr>
+          <w:rFonts w:eastAsia="Tahoma"/>
+          <w:color w:val="000000" w:themeColor="text1"/>
+          <w:sz w:val="21"/>
+          <w:szCs w:val="21"/>
+        </w:rPr>
+      </w:pPr>
+      <w:hyperlink r:id="rId11" w:history="1">
+        <w:r>
+          <w:rPr>
+            <w:rStyle w:val="Hyperlink"/>
+            <w:sz w:val="21"/>
+            <w:szCs w:val="21"/>
+          </w:rPr>
+          <w:t>Deep Learning Specialization</w:t>
+        </w:r>
+      </w:hyperlink>
+      <w:r>
+        <w:rPr>
+          <w:rFonts w:eastAsia="Tahoma"/>
+          <w:color w:val="000000" w:themeColor="text1"/>
+          <w:sz w:val="21"/>
+          <w:szCs w:val="21"/>
+        </w:rPr>
+        <w:t>(finished)</w:t>
+      </w:r>
+      <w:r>
+        <w:rPr>
+          <w:color w:val="000000" w:themeColor="text1"/>
+          <w:sz w:val="21"/>
+          <w:szCs w:val="21"/>
+        </w:rPr>
+        <w:t>, Coursera online course</w:t>
+      </w:r>
+      <w:r>
+        <w:rPr>
+          <w:color w:val="000000" w:themeColor="text1"/>
+          <w:sz w:val="21"/>
+          <w:szCs w:val="21"/>
+        </w:rPr>
+        <w:tab/>
+      </w:r>
+      <w:r>
+        <w:rPr>
+          <w:color w:val="000000" w:themeColor="text1"/>
+          <w:sz w:val="21"/>
+          <w:szCs w:val="21"/>
+        </w:rPr>
+        <w:tab/>
+      </w:r>
+      <w:r>
+        <w:rPr>
+          <w:color w:val="000000" w:themeColor="text1"/>
+          <w:sz w:val="21"/>
+          <w:szCs w:val="21"/>
+        </w:rPr>
+        <w:tab/>
+      </w:r>
+      <w:r>
+        <w:rPr>
+          <w:color w:val="000000" w:themeColor="text1"/>
+          <w:sz w:val="21"/>
+          <w:szCs w:val="21"/>
+        </w:rPr>
+        <w:tab/>
+      </w:r>
+      <w:r>
+        <w:rPr>
+          <w:color w:val="000000" w:themeColor="text1"/>
+          <w:sz w:val="21"/>
+          <w:szCs w:val="21"/>
+        </w:rPr>
+        <w:t xml:space="preserve">       </w:t>
+      </w:r>
+      <w:r>
+        <w:rPr>
+          <w:i/>
+          <w:color w:val="000000" w:themeColor="text1"/>
+          <w:sz w:val="21"/>
+          <w:szCs w:val="21"/>
+        </w:rPr>
+        <w:t>2018.10-2019.2</w:t>
+      </w:r>
+    </w:p>
+    <w:p>
+      <w:pPr>
+        <w:pStyle w:val="ListParagraph"/>
+        <w:ind w:right="117" w:firstLine="0"/>
+        <w:jc w:val="both"/>
+        <w:rPr>
+          <w:color w:val="000000" w:themeColor="text1"/>
+          <w:sz w:val="21"/>
+          <w:szCs w:val="21"/>
+          <w:shd w:val="clear" w:color="auto" w:fill="FFFFFF"/>
+        </w:rPr>
+      </w:pPr>
+      <w:r>
+        <w:rPr>
+          <w:i/>
+          <w:color w:val="000000" w:themeColor="text1"/>
+          <w:sz w:val="21"/>
+          <w:szCs w:val="21"/>
+          <w:shd w:val="clear" w:color="auto" w:fill="FFFFFF"/>
+        </w:rPr>
+        <w:t>Learned about Convolutional networks, RNNs, LSTM, Adam, Dropout, BatchNorm, Xavier/He initialization, and more. Worked on case studies from healthcare, autonomous driving, sign language reading, music generation, and natural language processing. Mastered not only the theory, but also how it is applied in industry.</w:t>
+      </w:r>
+    </w:p>
+    <w:p>
+      <w:pPr>
+        <w:pStyle w:val="ListParagraph"/>
+        <w:widowControl/>
+        <w:numPr>
+          <w:ilvl w:val="0"/>
+          <w:numId w:val="4"/>
+        </w:numPr>
+        <w:tabs>
+          <w:tab w:val="left" w:pos="599"/>
+          <w:tab w:val="left" w:pos="600"/>
+          <w:tab w:val="left" w:pos="8118"/>
+        </w:tabs>
+        <w:autoSpaceDE/>
+        <w:autoSpaceDN/>
+        <w:spacing w:before="63" w:line="297" w:lineRule="auto"/>
+        <w:ind w:right="117"/>
+        <w:rPr>
+          <w:color w:val="000000" w:themeColor="text1"/>
+          <w:sz w:val="21"/>
+          <w:szCs w:val="21"/>
+        </w:rPr>
+      </w:pPr>
+      <w:r>
+        <w:rPr>
+          <w:rStyle w:val="Hyperlink"/>
+          <w:sz w:val="21"/>
+          <w:szCs w:val="21"/>
+        </w:rPr>
+        <w:t xml:space="preserve">Ph.D. in Theoretical </w:t>
+      </w:r>
+      <w:hyperlink r:id="rId12" w:history="1">
+        <w:r>
+          <w:rPr>
+            <w:rStyle w:val="Hyperlink"/>
+            <w:sz w:val="21"/>
+            <w:szCs w:val="21"/>
+          </w:rPr>
+          <w:t>Physics</w:t>
+        </w:r>
+      </w:hyperlink>
+      <w:r>
+        <w:rPr>
+          <w:color w:val="000000" w:themeColor="text1"/>
+          <w:sz w:val="21"/>
+          <w:szCs w:val="21"/>
+        </w:rPr>
+        <w:t>, Fudan University</w:t>
+      </w:r>
+      <w:r>
+        <w:rPr>
+          <w:color w:val="000000" w:themeColor="text1"/>
+          <w:sz w:val="21"/>
+          <w:szCs w:val="21"/>
+        </w:rPr>
+        <w:t xml:space="preserve"> (Top 5</w:t>
+      </w:r>
+      <w:r>
+        <w:rPr>
+          <w:color w:val="000000" w:themeColor="text1"/>
+          <w:sz w:val="21"/>
+          <w:szCs w:val="21"/>
+        </w:rPr>
+        <w:t xml:space="preserve">, </w:t>
+      </w:r>
+      <w:r>
+        <w:rPr>
+          <w:color w:val="000000" w:themeColor="text1"/>
+          <w:sz w:val="21"/>
+          <w:szCs w:val="21"/>
+        </w:rPr>
+        <w:t xml:space="preserve">P.R. </w:t>
+      </w:r>
+      <w:proofErr w:type="gramStart"/>
+      <w:r>
+        <w:rPr>
+          <w:color w:val="000000" w:themeColor="text1"/>
+          <w:sz w:val="21"/>
+          <w:szCs w:val="21"/>
+        </w:rPr>
+        <w:t>China</w:t>
+      </w:r>
+      <w:r>
+        <w:rPr>
+          <w:color w:val="000000" w:themeColor="text1"/>
+          <w:sz w:val="21"/>
+          <w:szCs w:val="21"/>
+        </w:rPr>
+        <w:t>)</w:t>
+      </w:r>
+      <w:r>
+        <w:rPr>
+          <w:color w:val="000000" w:themeColor="text1"/>
+          <w:sz w:val="21"/>
+          <w:szCs w:val="21"/>
+        </w:rPr>
+        <w:t xml:space="preserve">  </w:t>
+      </w:r>
+      <w:r>
+        <w:rPr>
+          <w:i/>
+          <w:color w:val="000000" w:themeColor="text1"/>
+          <w:sz w:val="21"/>
+          <w:szCs w:val="21"/>
+        </w:rPr>
+        <w:t xml:space="preserve"> </w:t>
+      </w:r>
+      <w:proofErr w:type="gramEnd"/>
+      <w:r>
+        <w:rPr>
+          <w:i/>
+          <w:color w:val="000000" w:themeColor="text1"/>
+          <w:sz w:val="21"/>
+          <w:szCs w:val="21"/>
+        </w:rPr>
+        <w:t xml:space="preserve">          </w:t>
+      </w:r>
+      <w:r>
+        <w:rPr>
+          <w:i/>
+          <w:color w:val="000000" w:themeColor="text1"/>
+          <w:sz w:val="21"/>
+          <w:szCs w:val="21"/>
+        </w:rPr>
+        <w:t xml:space="preserve">        </w:t>
+      </w:r>
+      <w:r>
+        <w:rPr>
+          <w:i/>
+          <w:color w:val="000000" w:themeColor="text1"/>
+          <w:sz w:val="21"/>
+          <w:szCs w:val="21"/>
+        </w:rPr>
+        <w:t xml:space="preserve">                                </w:t>
+      </w:r>
+      <w:r>
+        <w:rPr>
+          <w:i/>
+          <w:color w:val="000000" w:themeColor="text1"/>
+          <w:sz w:val="21"/>
+          <w:szCs w:val="21"/>
+        </w:rPr>
+        <w:t xml:space="preserve">    </w:t>
+      </w:r>
+      <w:r>
+        <w:rPr>
+          <w:i/>
+          <w:color w:val="000000" w:themeColor="text1"/>
+          <w:sz w:val="21"/>
+          <w:szCs w:val="21"/>
+        </w:rPr>
+        <w:t xml:space="preserve">       </w:t>
+      </w:r>
+      <w:r>
+        <w:rPr>
+          <w:i/>
+          <w:color w:val="000000" w:themeColor="text1"/>
+          <w:sz w:val="21"/>
+          <w:szCs w:val="21"/>
+        </w:rPr>
+        <w:t xml:space="preserve"> </w:t>
+      </w:r>
+      <w:r>
+        <w:rPr>
+          <w:i/>
+          <w:color w:val="000000" w:themeColor="text1"/>
+          <w:sz w:val="21"/>
+          <w:szCs w:val="21"/>
+        </w:rPr>
+        <w:t>2002.7</w:t>
+      </w:r>
+    </w:p>
+    <w:p>
+      <w:pPr>
+        <w:pStyle w:val="Heading1"/>
+        <w:spacing w:before="111" w:line="360" w:lineRule="auto"/>
+        <w:rPr>
+          <w:color w:val="000000" w:themeColor="text1"/>
+          <w:sz w:val="21"/>
+          <w:szCs w:val="21"/>
+        </w:rPr>
+      </w:pPr>
+      <w:r>
+        <w:rPr>
+          <w:color w:val="000000" w:themeColor="text1"/>
+          <w:sz w:val="21"/>
+          <w:szCs w:val="21"/>
+        </w:rPr>
+        <w:t xml:space="preserve">Important </w:t>
+      </w:r>
+      <w:r>
+        <w:rPr>
+          <w:color w:val="000000" w:themeColor="text1"/>
+          <w:sz w:val="21"/>
+          <w:szCs w:val="21"/>
+        </w:rPr>
+        <w:t>Experience</w:t>
+      </w:r>
+      <w:r>
+        <w:rPr>
+          <w:color w:val="000000" w:themeColor="text1"/>
+          <w:sz w:val="21"/>
+          <w:szCs w:val="21"/>
+        </w:rPr>
+        <w:t>s</w:t>
       </w:r>
     </w:p>
     <w:p>
@@ -542,42 +972,40 @@
           <w:tab w:val="left" w:pos="8221"/>
         </w:tabs>
         <w:spacing w:before="14" w:line="297" w:lineRule="auto"/>
-        <w:ind w:right="293"/>
-        <w:rPr>
-          <w:i/>
-          <w:color w:val="000000" w:themeColor="text1"/>
-          <w:sz w:val="21"/>
-          <w:szCs w:val="21"/>
-        </w:rPr>
-      </w:pPr>
-      <w:hyperlink r:id="rId10" w:history="1">
-        <w:r>
-          <w:rPr>
-            <w:rStyle w:val="Hyperlink"/>
-            <w:rFonts w:eastAsia="Tahoma"/>
-            <w:color w:val="000000" w:themeColor="text1"/>
-            <w:sz w:val="21"/>
-            <w:szCs w:val="21"/>
-          </w:rPr>
-          <w:t>Data Visualization and analytics</w:t>
-        </w:r>
-      </w:hyperlink>
-      <w:r>
-        <w:rPr>
+        <w:ind w:right="117"/>
+        <w:rPr>
+          <w:i/>
+          <w:color w:val="000000" w:themeColor="text1"/>
+          <w:sz w:val="21"/>
+          <w:szCs w:val="21"/>
+        </w:rPr>
+      </w:pPr>
+      <w:r>
+        <w:rPr>
+          <w:rStyle w:val="Hyperlink"/>
           <w:rFonts w:eastAsia="Tahoma"/>
           <w:color w:val="000000" w:themeColor="text1"/>
           <w:sz w:val="21"/>
           <w:szCs w:val="21"/>
-        </w:rPr>
-        <w:t xml:space="preserve"> Bootcamp</w:t>
-      </w:r>
-      <w:r>
-        <w:rPr>
-          <w:color w:val="000000" w:themeColor="text1"/>
-          <w:sz w:val="21"/>
-          <w:szCs w:val="21"/>
-        </w:rPr>
-        <w:t>, University of Minnesota</w:t>
+          <w:u w:val="none"/>
+        </w:rPr>
+        <w:t>Postdoc Associate &amp; Visiting Scholar</w:t>
+      </w:r>
+      <w:r>
+        <w:rPr>
+          <w:color w:val="000000" w:themeColor="text1"/>
+          <w:sz w:val="21"/>
+          <w:szCs w:val="21"/>
+        </w:rPr>
+        <w:t>,</w:t>
+      </w:r>
+      <w:r>
+        <w:rPr>
+          <w:color w:val="000000" w:themeColor="text1"/>
+          <w:sz w:val="21"/>
+          <w:szCs w:val="21"/>
+        </w:rPr>
+        <w:t xml:space="preserve"> University of Minnesota</w:t>
       </w:r>
       <w:r>
         <w:rPr>
@@ -595,74 +1023,30 @@
           <w:sz w:val="21"/>
           <w:szCs w:val="21"/>
         </w:rPr>
+        <w:t xml:space="preserve">     </w:t>
+      </w:r>
+      <w:r>
+        <w:rPr>
+          <w:color w:val="000000" w:themeColor="text1"/>
+          <w:spacing w:val="-3"/>
+          <w:sz w:val="21"/>
+          <w:szCs w:val="21"/>
+        </w:rPr>
         <w:tab/>
       </w:r>
       <w:r>
         <w:rPr>
-          <w:i/>
-          <w:color w:val="000000" w:themeColor="text1"/>
-          <w:sz w:val="21"/>
-          <w:szCs w:val="21"/>
-        </w:rPr>
-        <w:t>2018.8-2019.2</w:t>
-      </w:r>
-    </w:p>
-    <w:p>
-      <w:pPr>
-        <w:pStyle w:val="ListParagraph"/>
-        <w:ind w:firstLine="0"/>
-        <w:rPr>
-          <w:rFonts w:eastAsia="Tahoma"/>
-          <w:color w:val="000000" w:themeColor="text1"/>
-          <w:sz w:val="21"/>
-          <w:szCs w:val="21"/>
-        </w:rPr>
-      </w:pPr>
-      <w:r>
-        <w:rPr>
-          <w:rFonts w:eastAsia="Tahoma"/>
-          <w:i/>
-          <w:color w:val="000000" w:themeColor="text1"/>
-          <w:sz w:val="21"/>
-          <w:szCs w:val="21"/>
-        </w:rPr>
-        <w:t xml:space="preserve">  </w:t>
-      </w:r>
-      <w:r>
-        <w:rPr>
-          <w:rFonts w:eastAsia="Tahoma"/>
-          <w:i/>
-          <w:color w:val="000000" w:themeColor="text1"/>
-          <w:sz w:val="21"/>
-          <w:szCs w:val="21"/>
-        </w:rPr>
-        <w:t xml:space="preserve">  </w:t>
-      </w:r>
-      <w:r>
-        <w:rPr>
-          <w:rFonts w:eastAsia="Tahoma"/>
-          <w:i/>
-          <w:color w:val="000000" w:themeColor="text1"/>
-          <w:sz w:val="21"/>
-          <w:szCs w:val="21"/>
-        </w:rPr>
-        <w:t xml:space="preserve">A 24-week intensive program focused on gaining technical programming skills in Excel, VBA, Python, R, JavaScript, SQL Databases, Tableau, </w:t>
-      </w:r>
-      <w:r>
-        <w:rPr>
-          <w:rFonts w:eastAsia="Tahoma"/>
-          <w:i/>
-          <w:color w:val="000000" w:themeColor="text1"/>
-          <w:sz w:val="21"/>
-          <w:szCs w:val="21"/>
-        </w:rPr>
-        <w:t>Statistics,</w:t>
-      </w:r>
-      <w:r>
-        <w:rPr>
-          <w:rFonts w:eastAsia="Tahoma"/>
-          <w:i/>
-          <w:color w:val="000000" w:themeColor="text1"/>
+          <w:color w:val="000000" w:themeColor="text1"/>
+          <w:spacing w:val="-3"/>
+          <w:sz w:val="21"/>
+          <w:szCs w:val="21"/>
+        </w:rPr>
+        <w:t xml:space="preserve">        </w:t>
+      </w:r>
+      <w:r>
+        <w:rPr>
+          <w:color w:val="000000" w:themeColor="text1"/>
+          <w:spacing w:val="-3"/>
           <w:sz w:val="21"/>
           <w:szCs w:val="21"/>
         </w:rPr>
@@ -670,17 +1054,24 @@
       </w:r>
       <w:r>
         <w:rPr>
-          <w:rFonts w:eastAsia="Tahoma"/>
-          <w:i/>
-          <w:color w:val="000000" w:themeColor="text1"/>
-          <w:sz w:val="21"/>
-          <w:szCs w:val="21"/>
-        </w:rPr>
-        <w:t>Big Data and Machine Learning</w:t>
-      </w:r>
-      <w:r>
-        <w:rPr>
-          <w:rFonts w:eastAsia="Tahoma"/>
+          <w:i/>
+          <w:color w:val="000000" w:themeColor="text1"/>
+          <w:sz w:val="21"/>
+          <w:szCs w:val="21"/>
+        </w:rPr>
+        <w:t>20</w:t>
+      </w:r>
+      <w:r>
+        <w:rPr>
+          <w:i/>
+          <w:color w:val="000000" w:themeColor="text1"/>
+          <w:sz w:val="21"/>
+          <w:szCs w:val="21"/>
+        </w:rPr>
+        <w:t>15</w:t>
+      </w:r>
+      <w:r>
+        <w:rPr>
           <w:i/>
           <w:color w:val="000000" w:themeColor="text1"/>
           <w:sz w:val="21"/>
@@ -688,440 +1079,50 @@
         </w:rPr>
         <w:t>.</w:t>
       </w:r>
-    </w:p>
-    <w:p>
-      <w:pPr>
-        <w:pStyle w:val="ListParagraph"/>
-        <w:widowControl/>
-        <w:numPr>
-          <w:ilvl w:val="0"/>
-          <w:numId w:val="4"/>
-        </w:numPr>
-        <w:autoSpaceDE/>
-        <w:autoSpaceDN/>
-        <w:spacing w:before="0"/>
-        <w:contextualSpacing/>
-        <w:rPr>
-          <w:rFonts w:eastAsia="Tahoma"/>
-          <w:color w:val="000000" w:themeColor="text1"/>
-          <w:sz w:val="21"/>
-          <w:szCs w:val="21"/>
-        </w:rPr>
-      </w:pPr>
-      <w:hyperlink r:id="rId11" w:history="1">
-        <w:r>
-          <w:rPr>
-            <w:rStyle w:val="Hyperlink"/>
-            <w:color w:val="000000" w:themeColor="text1"/>
-            <w:sz w:val="21"/>
-            <w:szCs w:val="21"/>
-          </w:rPr>
-          <w:t>Deep Learning Specialization</w:t>
-        </w:r>
-      </w:hyperlink>
-      <w:r>
-        <w:rPr>
-          <w:color w:val="000000" w:themeColor="text1"/>
-          <w:sz w:val="21"/>
-          <w:szCs w:val="21"/>
-        </w:rPr>
-        <w:t xml:space="preserve">, </w:t>
-      </w:r>
-      <w:r>
-        <w:rPr>
-          <w:color w:val="000000" w:themeColor="text1"/>
-          <w:sz w:val="21"/>
-          <w:szCs w:val="21"/>
-        </w:rPr>
-        <w:t>C</w:t>
-      </w:r>
-      <w:r>
-        <w:rPr>
-          <w:color w:val="000000" w:themeColor="text1"/>
-          <w:sz w:val="21"/>
-          <w:szCs w:val="21"/>
-        </w:rPr>
-        <w:t>oursera online course</w:t>
-      </w:r>
-      <w:r>
-        <w:rPr>
-          <w:color w:val="000000" w:themeColor="text1"/>
-          <w:sz w:val="21"/>
-          <w:szCs w:val="21"/>
-        </w:rPr>
-        <w:tab/>
-      </w:r>
-      <w:r>
-        <w:rPr>
-          <w:color w:val="000000" w:themeColor="text1"/>
-          <w:sz w:val="21"/>
-          <w:szCs w:val="21"/>
-        </w:rPr>
-        <w:tab/>
-      </w:r>
-      <w:r>
-        <w:rPr>
-          <w:color w:val="000000" w:themeColor="text1"/>
-          <w:sz w:val="21"/>
-          <w:szCs w:val="21"/>
-        </w:rPr>
-        <w:tab/>
-      </w:r>
-      <w:r>
-        <w:rPr>
-          <w:color w:val="000000" w:themeColor="text1"/>
-          <w:sz w:val="21"/>
-          <w:szCs w:val="21"/>
-        </w:rPr>
-        <w:tab/>
-      </w:r>
-      <w:r>
-        <w:rPr>
-          <w:color w:val="000000" w:themeColor="text1"/>
-          <w:sz w:val="21"/>
-          <w:szCs w:val="21"/>
-        </w:rPr>
-        <w:tab/>
-      </w:r>
-      <w:r>
-        <w:rPr>
-          <w:i/>
-          <w:color w:val="000000" w:themeColor="text1"/>
-          <w:sz w:val="21"/>
-          <w:szCs w:val="21"/>
-        </w:rPr>
-        <w:t>2018.10-2019.2</w:t>
-      </w:r>
-    </w:p>
-    <w:p>
-      <w:pPr>
-        <w:pStyle w:val="ListParagraph"/>
-        <w:ind w:firstLine="0"/>
-        <w:rPr>
-          <w:color w:val="000000" w:themeColor="text1"/>
-          <w:sz w:val="21"/>
-          <w:szCs w:val="21"/>
-          <w:shd w:val="clear" w:color="auto" w:fill="FFFFFF"/>
-        </w:rPr>
-      </w:pPr>
-      <w:r>
-        <w:rPr>
-          <w:i/>
-          <w:color w:val="000000" w:themeColor="text1"/>
-          <w:sz w:val="21"/>
-          <w:szCs w:val="21"/>
-          <w:shd w:val="clear" w:color="auto" w:fill="FFFFFF"/>
-        </w:rPr>
-        <w:t xml:space="preserve">  </w:t>
-      </w:r>
-      <w:r>
-        <w:rPr>
-          <w:i/>
-          <w:color w:val="000000" w:themeColor="text1"/>
-          <w:sz w:val="21"/>
-          <w:szCs w:val="21"/>
-          <w:shd w:val="clear" w:color="auto" w:fill="FFFFFF"/>
-        </w:rPr>
-        <w:t xml:space="preserve">  </w:t>
-      </w:r>
-      <w:r>
-        <w:rPr>
-          <w:i/>
-          <w:color w:val="000000" w:themeColor="text1"/>
-          <w:sz w:val="21"/>
-          <w:szCs w:val="21"/>
-          <w:shd w:val="clear" w:color="auto" w:fill="FFFFFF"/>
-        </w:rPr>
-        <w:t>L</w:t>
-      </w:r>
-      <w:r>
-        <w:rPr>
-          <w:i/>
-          <w:color w:val="000000" w:themeColor="text1"/>
-          <w:sz w:val="21"/>
-          <w:szCs w:val="21"/>
-          <w:shd w:val="clear" w:color="auto" w:fill="FFFFFF"/>
-        </w:rPr>
-        <w:t>earn</w:t>
-      </w:r>
-      <w:r>
-        <w:rPr>
-          <w:i/>
-          <w:color w:val="000000" w:themeColor="text1"/>
-          <w:sz w:val="21"/>
-          <w:szCs w:val="21"/>
-          <w:shd w:val="clear" w:color="auto" w:fill="FFFFFF"/>
-        </w:rPr>
-        <w:t>ed</w:t>
-      </w:r>
-      <w:r>
-        <w:rPr>
-          <w:i/>
-          <w:color w:val="000000" w:themeColor="text1"/>
-          <w:sz w:val="21"/>
-          <w:szCs w:val="21"/>
-          <w:shd w:val="clear" w:color="auto" w:fill="FFFFFF"/>
-        </w:rPr>
-        <w:t xml:space="preserve"> about Convolutional networks, RNNs, LSTM, Adam, Dropout, </w:t>
-      </w:r>
-      <w:proofErr w:type="spellStart"/>
-      <w:r>
-        <w:rPr>
-          <w:i/>
-          <w:color w:val="000000" w:themeColor="text1"/>
-          <w:sz w:val="21"/>
-          <w:szCs w:val="21"/>
-          <w:shd w:val="clear" w:color="auto" w:fill="FFFFFF"/>
-        </w:rPr>
-        <w:t>BatchNorm</w:t>
-      </w:r>
-      <w:proofErr w:type="spellEnd"/>
-      <w:r>
-        <w:rPr>
-          <w:i/>
-          <w:color w:val="000000" w:themeColor="text1"/>
-          <w:sz w:val="21"/>
-          <w:szCs w:val="21"/>
-          <w:shd w:val="clear" w:color="auto" w:fill="FFFFFF"/>
-        </w:rPr>
-        <w:t xml:space="preserve">, Xavier/He initialization, and more. </w:t>
-      </w:r>
-      <w:r>
-        <w:rPr>
-          <w:i/>
-          <w:color w:val="000000" w:themeColor="text1"/>
-          <w:sz w:val="21"/>
-          <w:szCs w:val="21"/>
-          <w:shd w:val="clear" w:color="auto" w:fill="FFFFFF"/>
-        </w:rPr>
-        <w:t>Wo</w:t>
-      </w:r>
-      <w:r>
-        <w:rPr>
-          <w:i/>
-          <w:color w:val="000000" w:themeColor="text1"/>
-          <w:sz w:val="21"/>
-          <w:szCs w:val="21"/>
-          <w:shd w:val="clear" w:color="auto" w:fill="FFFFFF"/>
-        </w:rPr>
-        <w:t>rk</w:t>
-      </w:r>
-      <w:r>
-        <w:rPr>
-          <w:i/>
-          <w:color w:val="000000" w:themeColor="text1"/>
-          <w:sz w:val="21"/>
-          <w:szCs w:val="21"/>
-          <w:shd w:val="clear" w:color="auto" w:fill="FFFFFF"/>
-        </w:rPr>
-        <w:t>ed</w:t>
-      </w:r>
-      <w:r>
-        <w:rPr>
-          <w:i/>
-          <w:color w:val="000000" w:themeColor="text1"/>
-          <w:sz w:val="21"/>
-          <w:szCs w:val="21"/>
-          <w:shd w:val="clear" w:color="auto" w:fill="FFFFFF"/>
-        </w:rPr>
-        <w:t xml:space="preserve"> on case studies from healthcare, autonomous driving, sign language reading, music generation, and natural language processing. </w:t>
-      </w:r>
-      <w:r>
-        <w:rPr>
-          <w:i/>
-          <w:color w:val="000000" w:themeColor="text1"/>
-          <w:sz w:val="21"/>
-          <w:szCs w:val="21"/>
-          <w:shd w:val="clear" w:color="auto" w:fill="FFFFFF"/>
-        </w:rPr>
-        <w:t>M</w:t>
-      </w:r>
-      <w:r>
-        <w:rPr>
-          <w:i/>
-          <w:color w:val="000000" w:themeColor="text1"/>
-          <w:sz w:val="21"/>
-          <w:szCs w:val="21"/>
-          <w:shd w:val="clear" w:color="auto" w:fill="FFFFFF"/>
-        </w:rPr>
-        <w:t>aster</w:t>
-      </w:r>
-      <w:r>
-        <w:rPr>
-          <w:i/>
-          <w:color w:val="000000" w:themeColor="text1"/>
-          <w:sz w:val="21"/>
-          <w:szCs w:val="21"/>
-          <w:shd w:val="clear" w:color="auto" w:fill="FFFFFF"/>
-        </w:rPr>
-        <w:t>ed</w:t>
-      </w:r>
-      <w:r>
-        <w:rPr>
-          <w:i/>
-          <w:color w:val="000000" w:themeColor="text1"/>
-          <w:sz w:val="21"/>
-          <w:szCs w:val="21"/>
-          <w:shd w:val="clear" w:color="auto" w:fill="FFFFFF"/>
-        </w:rPr>
-        <w:t xml:space="preserve"> not only the theory, but also how it is applied in industry.</w:t>
-      </w:r>
-    </w:p>
-    <w:p>
-      <w:pPr>
-        <w:pStyle w:val="ListParagraph"/>
-        <w:numPr>
-          <w:ilvl w:val="0"/>
-          <w:numId w:val="4"/>
-        </w:numPr>
-        <w:tabs>
-          <w:tab w:val="left" w:pos="599"/>
-          <w:tab w:val="left" w:pos="600"/>
-          <w:tab w:val="left" w:pos="8118"/>
-        </w:tabs>
-        <w:spacing w:before="63" w:line="297" w:lineRule="auto"/>
-        <w:ind w:right="317"/>
-        <w:rPr>
-          <w:color w:val="000000" w:themeColor="text1"/>
-          <w:sz w:val="21"/>
-          <w:szCs w:val="21"/>
-        </w:rPr>
-      </w:pPr>
-      <w:r>
-        <w:rPr>
-          <w:color w:val="000000" w:themeColor="text1"/>
-          <w:sz w:val="21"/>
-          <w:szCs w:val="21"/>
-          <w:u w:val="single"/>
-        </w:rPr>
-        <w:t>Ph.D.</w:t>
-      </w:r>
-      <w:r>
-        <w:rPr>
-          <w:color w:val="000000" w:themeColor="text1"/>
-          <w:sz w:val="21"/>
-          <w:szCs w:val="21"/>
-          <w:u w:val="single"/>
-        </w:rPr>
-        <w:t xml:space="preserve"> in </w:t>
-      </w:r>
-      <w:r>
-        <w:rPr>
-          <w:color w:val="000000" w:themeColor="text1"/>
-          <w:sz w:val="21"/>
-          <w:szCs w:val="21"/>
-          <w:u w:val="single"/>
-        </w:rPr>
-        <w:t>T</w:t>
-      </w:r>
-      <w:r>
-        <w:rPr>
-          <w:color w:val="000000" w:themeColor="text1"/>
-          <w:sz w:val="21"/>
-          <w:szCs w:val="21"/>
-          <w:u w:val="single"/>
-        </w:rPr>
-        <w:t>heoretical Physics</w:t>
-      </w:r>
-      <w:r>
-        <w:rPr>
-          <w:color w:val="000000" w:themeColor="text1"/>
-          <w:sz w:val="21"/>
-          <w:szCs w:val="21"/>
-        </w:rPr>
-        <w:t>, Fudan University</w:t>
-      </w:r>
-      <w:r>
-        <w:rPr>
-          <w:color w:val="000000" w:themeColor="text1"/>
-          <w:sz w:val="21"/>
-          <w:szCs w:val="21"/>
-        </w:rPr>
-        <w:t xml:space="preserve"> </w:t>
-      </w:r>
-      <w:r>
-        <w:rPr>
-          <w:color w:val="000000" w:themeColor="text1"/>
-          <w:sz w:val="21"/>
-          <w:szCs w:val="21"/>
-        </w:rPr>
-        <w:t>(Top 5)</w:t>
-      </w:r>
-      <w:r>
-        <w:rPr>
-          <w:color w:val="000000" w:themeColor="text1"/>
-          <w:sz w:val="21"/>
-          <w:szCs w:val="21"/>
-        </w:rPr>
-        <w:t>, Chin</w:t>
-      </w:r>
-      <w:r>
-        <w:rPr>
-          <w:color w:val="000000" w:themeColor="text1"/>
-          <w:sz w:val="21"/>
-          <w:szCs w:val="21"/>
-        </w:rPr>
-        <w:t>a</w:t>
-      </w:r>
-      <w:r>
-        <w:rPr>
-          <w:color w:val="000000" w:themeColor="text1"/>
-          <w:sz w:val="21"/>
-          <w:szCs w:val="21"/>
-        </w:rPr>
-        <w:tab/>
-      </w:r>
-      <w:r>
-        <w:rPr>
-          <w:color w:val="000000" w:themeColor="text1"/>
-          <w:sz w:val="21"/>
-          <w:szCs w:val="21"/>
-        </w:rPr>
-        <w:tab/>
-        <w:t>2002</w:t>
-      </w:r>
-      <w:r>
-        <w:rPr>
-          <w:color w:val="000000" w:themeColor="text1"/>
-          <w:sz w:val="21"/>
-          <w:szCs w:val="21"/>
-        </w:rPr>
-        <w:t>.7</w:t>
-      </w:r>
-    </w:p>
-    <w:p>
-      <w:pPr>
-        <w:pStyle w:val="Heading1"/>
-        <w:spacing w:before="111" w:line="360" w:lineRule="auto"/>
-        <w:rPr>
-          <w:color w:val="000000" w:themeColor="text1"/>
-          <w:sz w:val="21"/>
-          <w:szCs w:val="21"/>
-        </w:rPr>
-      </w:pPr>
-      <w:r>
-        <w:rPr>
-          <w:color w:val="000000" w:themeColor="text1"/>
-          <w:sz w:val="21"/>
-          <w:szCs w:val="21"/>
-        </w:rPr>
-        <w:t xml:space="preserve">Important </w:t>
-      </w:r>
-      <w:r>
-        <w:rPr>
-          <w:color w:val="000000" w:themeColor="text1"/>
-          <w:sz w:val="21"/>
-          <w:szCs w:val="21"/>
-        </w:rPr>
-        <w:t>Experience</w:t>
-      </w:r>
-      <w:r>
-        <w:rPr>
-          <w:color w:val="000000" w:themeColor="text1"/>
-          <w:sz w:val="21"/>
-          <w:szCs w:val="21"/>
-        </w:rPr>
-        <w:t>s</w:t>
+      <w:r>
+        <w:rPr>
+          <w:i/>
+          <w:color w:val="000000" w:themeColor="text1"/>
+          <w:sz w:val="21"/>
+          <w:szCs w:val="21"/>
+        </w:rPr>
+        <w:t>1</w:t>
+      </w:r>
+      <w:r>
+        <w:rPr>
+          <w:i/>
+          <w:color w:val="000000" w:themeColor="text1"/>
+          <w:sz w:val="21"/>
+          <w:szCs w:val="21"/>
+        </w:rPr>
+        <w:t>-201</w:t>
+      </w:r>
+      <w:r>
+        <w:rPr>
+          <w:i/>
+          <w:color w:val="000000" w:themeColor="text1"/>
+          <w:sz w:val="21"/>
+          <w:szCs w:val="21"/>
+        </w:rPr>
+        <w:t>7</w:t>
+      </w:r>
+      <w:r>
+        <w:rPr>
+          <w:i/>
+          <w:color w:val="000000" w:themeColor="text1"/>
+          <w:sz w:val="21"/>
+          <w:szCs w:val="21"/>
+        </w:rPr>
+        <w:t>.</w:t>
+      </w:r>
+      <w:r>
+        <w:rPr>
+          <w:i/>
+          <w:color w:val="000000" w:themeColor="text1"/>
+          <w:sz w:val="21"/>
+          <w:szCs w:val="21"/>
+        </w:rPr>
+        <w:t>6</w:t>
       </w:r>
     </w:p>
     <w:p>
@@ -1137,24 +1138,23 @@
           <w:tab w:val="left" w:pos="8221"/>
         </w:tabs>
         <w:spacing w:before="14" w:line="297" w:lineRule="auto"/>
-        <w:ind w:right="293"/>
-        <w:rPr>
-          <w:i/>
-          <w:color w:val="000000" w:themeColor="text1"/>
-          <w:sz w:val="21"/>
-          <w:szCs w:val="21"/>
-        </w:rPr>
-      </w:pPr>
-      <w:r>
-        <w:rPr>
-          <w:rStyle w:val="Hyperlink"/>
-          <w:rFonts w:eastAsia="Tahoma"/>
-          <w:color w:val="000000" w:themeColor="text1"/>
-          <w:sz w:val="21"/>
-          <w:szCs w:val="21"/>
-          <w:u w:val="none"/>
-        </w:rPr>
-        <w:t>Postdoc Associate &amp; Visiting Scholar</w:t>
+        <w:ind w:right="117"/>
+        <w:rPr>
+          <w:i/>
+          <w:color w:val="000000" w:themeColor="text1"/>
+          <w:sz w:val="21"/>
+          <w:szCs w:val="21"/>
+        </w:rPr>
+      </w:pPr>
+      <w:r>
+        <w:rPr>
+          <w:rFonts w:hint="eastAsia"/>
+          <w:color w:val="000000" w:themeColor="text1"/>
+          <w:sz w:val="21"/>
+          <w:szCs w:val="21"/>
+          <w:lang w:eastAsia="zh-CN"/>
+        </w:rPr>
+        <w:t>Faculty</w:t>
       </w:r>
       <w:r>
         <w:rPr>
@@ -1170,7 +1170,39 @@
           <w:sz w:val="21"/>
           <w:szCs w:val="21"/>
         </w:rPr>
-        <w:t xml:space="preserve"> University of Minnesota</w:t>
+        <w:t xml:space="preserve"> </w:t>
+      </w:r>
+      <w:r>
+        <w:rPr>
+          <w:color w:val="000000" w:themeColor="text1"/>
+          <w:sz w:val="21"/>
+          <w:szCs w:val="21"/>
+        </w:rPr>
+        <w:t xml:space="preserve">Physics department of </w:t>
+      </w:r>
+      <w:r>
+        <w:rPr>
+          <w:color w:val="000000" w:themeColor="text1"/>
+          <w:sz w:val="21"/>
+          <w:szCs w:val="21"/>
+        </w:rPr>
+        <w:t>Z</w:t>
+      </w:r>
+      <w:r>
+        <w:rPr>
+          <w:color w:val="000000" w:themeColor="text1"/>
+          <w:sz w:val="21"/>
+          <w:szCs w:val="21"/>
+        </w:rPr>
+        <w:t>hejiang Normal University</w:t>
+      </w:r>
+      <w:r>
+        <w:rPr>
+          <w:color w:val="000000" w:themeColor="text1"/>
+          <w:sz w:val="21"/>
+          <w:szCs w:val="21"/>
+        </w:rPr>
+        <w:t>, China</w:t>
       </w:r>
       <w:r>
         <w:rPr>
@@ -1192,163 +1224,12 @@
       </w:r>
       <w:r>
         <w:rPr>
-          <w:i/>
-          <w:color w:val="000000" w:themeColor="text1"/>
-          <w:sz w:val="21"/>
-          <w:szCs w:val="21"/>
-        </w:rPr>
-        <w:t>20</w:t>
-      </w:r>
-      <w:r>
-        <w:rPr>
-          <w:i/>
-          <w:color w:val="000000" w:themeColor="text1"/>
-          <w:sz w:val="21"/>
-          <w:szCs w:val="21"/>
-        </w:rPr>
-        <w:t>15</w:t>
-      </w:r>
-      <w:r>
-        <w:rPr>
-          <w:i/>
-          <w:color w:val="000000" w:themeColor="text1"/>
-          <w:sz w:val="21"/>
-          <w:szCs w:val="21"/>
-        </w:rPr>
-        <w:t>.</w:t>
-      </w:r>
-      <w:r>
-        <w:rPr>
-          <w:i/>
-          <w:color w:val="000000" w:themeColor="text1"/>
-          <w:sz w:val="21"/>
-          <w:szCs w:val="21"/>
-        </w:rPr>
-        <w:t>1</w:t>
-      </w:r>
-      <w:r>
-        <w:rPr>
-          <w:i/>
-          <w:color w:val="000000" w:themeColor="text1"/>
-          <w:sz w:val="21"/>
-          <w:szCs w:val="21"/>
-        </w:rPr>
-        <w:t>-201</w:t>
-      </w:r>
-      <w:r>
-        <w:rPr>
-          <w:i/>
-          <w:color w:val="000000" w:themeColor="text1"/>
-          <w:sz w:val="21"/>
-          <w:szCs w:val="21"/>
-        </w:rPr>
-        <w:t>7</w:t>
-      </w:r>
-      <w:r>
-        <w:rPr>
-          <w:i/>
-          <w:color w:val="000000" w:themeColor="text1"/>
-          <w:sz w:val="21"/>
-          <w:szCs w:val="21"/>
-        </w:rPr>
-        <w:t>.</w:t>
-      </w:r>
-      <w:r>
-        <w:rPr>
-          <w:i/>
-          <w:color w:val="000000" w:themeColor="text1"/>
-          <w:sz w:val="21"/>
-          <w:szCs w:val="21"/>
-        </w:rPr>
-        <w:t>6</w:t>
-      </w:r>
-    </w:p>
-    <w:p>
-      <w:pPr>
-        <w:pStyle w:val="ListParagraph"/>
-        <w:numPr>
-          <w:ilvl w:val="0"/>
-          <w:numId w:val="4"/>
-        </w:numPr>
-        <w:tabs>
-          <w:tab w:val="left" w:pos="599"/>
-          <w:tab w:val="left" w:pos="600"/>
-          <w:tab w:val="left" w:pos="8221"/>
-        </w:tabs>
-        <w:spacing w:before="14" w:line="297" w:lineRule="auto"/>
-        <w:ind w:right="293"/>
-        <w:rPr>
-          <w:i/>
-          <w:color w:val="000000" w:themeColor="text1"/>
-          <w:sz w:val="21"/>
-          <w:szCs w:val="21"/>
-        </w:rPr>
-      </w:pPr>
-      <w:r>
-        <w:rPr>
-          <w:color w:val="000000" w:themeColor="text1"/>
-          <w:sz w:val="21"/>
-          <w:szCs w:val="21"/>
-        </w:rPr>
-        <w:t>Professor,</w:t>
-      </w:r>
-      <w:r>
-        <w:rPr>
-          <w:color w:val="000000" w:themeColor="text1"/>
-          <w:sz w:val="21"/>
-          <w:szCs w:val="21"/>
-        </w:rPr>
-        <w:t xml:space="preserve"> </w:t>
-      </w:r>
-      <w:r>
-        <w:rPr>
-          <w:color w:val="000000" w:themeColor="text1"/>
-          <w:sz w:val="21"/>
-          <w:szCs w:val="21"/>
-        </w:rPr>
-        <w:t xml:space="preserve">Physics department of </w:t>
-      </w:r>
-      <w:r>
-        <w:rPr>
-          <w:color w:val="000000" w:themeColor="text1"/>
-          <w:sz w:val="21"/>
-          <w:szCs w:val="21"/>
-        </w:rPr>
-        <w:t>Z</w:t>
-      </w:r>
-      <w:r>
-        <w:rPr>
-          <w:color w:val="000000" w:themeColor="text1"/>
-          <w:sz w:val="21"/>
-          <w:szCs w:val="21"/>
-        </w:rPr>
-        <w:t>hejiang Normal University</w:t>
-      </w:r>
-      <w:r>
-        <w:rPr>
-          <w:color w:val="000000" w:themeColor="text1"/>
-          <w:sz w:val="21"/>
-          <w:szCs w:val="21"/>
-        </w:rPr>
-        <w:t>, China</w:t>
-      </w:r>
-      <w:r>
-        <w:rPr>
           <w:color w:val="000000" w:themeColor="text1"/>
           <w:spacing w:val="-3"/>
           <w:sz w:val="21"/>
           <w:szCs w:val="21"/>
         </w:rPr>
-        <w:tab/>
-      </w:r>
-      <w:r>
-        <w:rPr>
-          <w:color w:val="000000" w:themeColor="text1"/>
-          <w:spacing w:val="-3"/>
-          <w:sz w:val="21"/>
-          <w:szCs w:val="21"/>
-        </w:rPr>
-        <w:tab/>
+        <w:t xml:space="preserve">       </w:t>
       </w:r>
       <w:r>
         <w:rPr>
@@ -1464,8 +1345,10 @@
         </w:numPr>
         <w:autoSpaceDE/>
         <w:autoSpaceDN/>
-        <w:spacing w:before="0"/>
+        <w:spacing w:before="0" w:line="276" w:lineRule="auto"/>
+        <w:ind w:right="122"/>
         <w:contextualSpacing/>
+        <w:jc w:val="both"/>
         <w:rPr>
           <w:rFonts w:eastAsia="Tahoma"/>
           <w:color w:val="000000" w:themeColor="text1"/>
@@ -1499,7 +1382,7 @@
           <w:sz w:val="21"/>
           <w:szCs w:val="21"/>
         </w:rPr>
-        <w:t xml:space="preserve">               </w:t>
+        <w:t xml:space="preserve">            </w:t>
       </w:r>
       <w:r>
         <w:rPr>
@@ -1521,8 +1404,10 @@
         </w:numPr>
         <w:autoSpaceDE/>
         <w:autoSpaceDN/>
-        <w:spacing w:before="0"/>
+        <w:spacing w:before="0" w:line="276" w:lineRule="auto"/>
+        <w:ind w:right="122"/>
         <w:contextualSpacing/>
+        <w:jc w:val="both"/>
         <w:rPr>
           <w:rFonts w:eastAsia="Tahoma"/>
           <w:b/>
@@ -1540,17 +1425,16 @@
           <w:sz w:val="21"/>
           <w:szCs w:val="21"/>
         </w:rPr>
-        <w:t>Programming</w:t>
+        <w:t>Programming:</w:t>
       </w:r>
       <w:r>
         <w:rPr>
           <w:rFonts w:eastAsia="Tahoma"/>
-          <w:i/>
-          <w:color w:val="000000" w:themeColor="text1"/>
-          <w:sz w:val="21"/>
-          <w:szCs w:val="21"/>
-        </w:rPr>
-        <w:t>:</w:t>
+          <w:color w:val="000000" w:themeColor="text1"/>
+          <w:sz w:val="21"/>
+          <w:szCs w:val="21"/>
+        </w:rPr>
+        <w:t xml:space="preserve"> </w:t>
       </w:r>
       <w:r>
         <w:rPr>
@@ -1559,6 +1443,44 @@
           <w:sz w:val="21"/>
           <w:szCs w:val="21"/>
         </w:rPr>
+        <w:t xml:space="preserve">         </w:t>
+      </w:r>
+      <w:r>
+        <w:rPr>
+          <w:rFonts w:eastAsia="Tahoma"/>
+          <w:color w:val="000000" w:themeColor="text1"/>
+          <w:sz w:val="21"/>
+          <w:szCs w:val="21"/>
+        </w:rPr>
+        <w:t>Python, JavaScript, Excel/VBA, R, Tableau, MATLAB, Mathematica, Fortran</w:t>
+      </w:r>
+      <w:r>
+        <w:rPr>
+          <w:rFonts w:eastAsia="Tahoma"/>
+          <w:color w:val="000000" w:themeColor="text1"/>
+          <w:sz w:val="21"/>
+          <w:szCs w:val="21"/>
+        </w:rPr>
+        <w:t xml:space="preserve">, </w:t>
+      </w:r>
+      <w:proofErr w:type="spellStart"/>
+      <w:r>
+        <w:rPr>
+          <w:rFonts w:eastAsia="Tahoma"/>
+          <w:color w:val="000000" w:themeColor="text1"/>
+          <w:sz w:val="21"/>
+          <w:szCs w:val="21"/>
+        </w:rPr>
+        <w:t>Jupyter</w:t>
+      </w:r>
+      <w:proofErr w:type="spellEnd"/>
+      <w:r>
+        <w:rPr>
+          <w:rFonts w:eastAsia="Tahoma"/>
+          <w:color w:val="000000" w:themeColor="text1"/>
+          <w:sz w:val="21"/>
+          <w:szCs w:val="21"/>
+        </w:rPr>
         <w:t xml:space="preserve"> </w:t>
       </w:r>
       <w:r>
@@ -1568,79 +1490,7 @@
           <w:sz w:val="21"/>
           <w:szCs w:val="21"/>
         </w:rPr>
-        <w:t xml:space="preserve">         </w:t>
-      </w:r>
-      <w:r>
-        <w:rPr>
-          <w:rFonts w:eastAsia="Tahoma"/>
-          <w:color w:val="000000" w:themeColor="text1"/>
-          <w:sz w:val="21"/>
-          <w:szCs w:val="21"/>
-        </w:rPr>
-        <w:t>Python, Java</w:t>
-      </w:r>
-      <w:r>
-        <w:rPr>
-          <w:rFonts w:eastAsia="Tahoma"/>
-          <w:color w:val="000000" w:themeColor="text1"/>
-          <w:sz w:val="21"/>
-          <w:szCs w:val="21"/>
-        </w:rPr>
-        <w:t>S</w:t>
-      </w:r>
-      <w:r>
-        <w:rPr>
-          <w:rFonts w:eastAsia="Tahoma"/>
-          <w:color w:val="000000" w:themeColor="text1"/>
-          <w:sz w:val="21"/>
-          <w:szCs w:val="21"/>
-        </w:rPr>
-        <w:t>cript</w:t>
-      </w:r>
-      <w:r>
-        <w:rPr>
-          <w:rFonts w:eastAsia="Tahoma"/>
-          <w:color w:val="000000" w:themeColor="text1"/>
-          <w:sz w:val="21"/>
-          <w:szCs w:val="21"/>
-        </w:rPr>
-        <w:t xml:space="preserve">, </w:t>
-      </w:r>
-      <w:r>
-        <w:rPr>
-          <w:rFonts w:eastAsia="Tahoma"/>
-          <w:color w:val="000000" w:themeColor="text1"/>
-          <w:sz w:val="21"/>
-          <w:szCs w:val="21"/>
-        </w:rPr>
-        <w:t>Excel/</w:t>
-      </w:r>
-      <w:r>
-        <w:rPr>
-          <w:rFonts w:eastAsia="Tahoma"/>
-          <w:color w:val="000000" w:themeColor="text1"/>
-          <w:sz w:val="21"/>
-          <w:szCs w:val="21"/>
-        </w:rPr>
-        <w:t xml:space="preserve">VBA, R, Tableau, </w:t>
-      </w:r>
-      <w:r>
-        <w:rPr>
-          <w:rFonts w:eastAsia="Tahoma"/>
-          <w:color w:val="000000" w:themeColor="text1"/>
-          <w:sz w:val="21"/>
-          <w:szCs w:val="21"/>
-        </w:rPr>
-        <w:t>MATLAB,</w:t>
-      </w:r>
-      <w:r>
-        <w:rPr>
-          <w:rFonts w:eastAsia="Tahoma"/>
-          <w:color w:val="000000" w:themeColor="text1"/>
-          <w:sz w:val="21"/>
-          <w:szCs w:val="21"/>
-        </w:rPr>
-        <w:t xml:space="preserve"> Mathematica, Fortran</w:t>
+        <w:t>Notebook</w:t>
       </w:r>
     </w:p>
     <w:p>
@@ -1653,8 +1503,10 @@
         </w:numPr>
         <w:autoSpaceDE/>
         <w:autoSpaceDN/>
-        <w:spacing w:before="0"/>
+        <w:spacing w:before="0" w:line="276" w:lineRule="auto"/>
+        <w:ind w:right="122"/>
         <w:contextualSpacing/>
+        <w:jc w:val="both"/>
         <w:rPr>
           <w:rFonts w:eastAsia="Tahoma"/>
           <w:b/>
@@ -1680,15 +1532,6 @@
           <w:sz w:val="21"/>
           <w:szCs w:val="21"/>
         </w:rPr>
-        <w:t xml:space="preserve">  </w:t>
-      </w:r>
-      <w:r>
-        <w:rPr>
-          <w:i/>
-          <w:color w:val="000000" w:themeColor="text1"/>
-          <w:sz w:val="21"/>
-          <w:szCs w:val="21"/>
-        </w:rPr>
         <w:t xml:space="preserve"> </w:t>
       </w:r>
       <w:r>
@@ -1697,116 +1540,48 @@
           <w:sz w:val="21"/>
           <w:szCs w:val="21"/>
         </w:rPr>
-        <w:t>Linear R</w:t>
-      </w:r>
-      <w:r>
-        <w:rPr>
-          <w:color w:val="000000" w:themeColor="text1"/>
-          <w:sz w:val="21"/>
-          <w:szCs w:val="21"/>
-        </w:rPr>
-        <w:t>egression,</w:t>
-      </w:r>
-      <w:r>
-        <w:rPr>
-          <w:color w:val="000000" w:themeColor="text1"/>
-          <w:sz w:val="21"/>
-          <w:szCs w:val="21"/>
-        </w:rPr>
-        <w:t xml:space="preserve"> </w:t>
-      </w:r>
-      <w:proofErr w:type="spellStart"/>
-      <w:r>
-        <w:rPr>
-          <w:color w:val="000000" w:themeColor="text1"/>
-          <w:sz w:val="21"/>
-          <w:szCs w:val="21"/>
-        </w:rPr>
-        <w:t>knn</w:t>
-      </w:r>
-      <w:proofErr w:type="spellEnd"/>
-      <w:r>
-        <w:rPr>
-          <w:color w:val="000000" w:themeColor="text1"/>
-          <w:sz w:val="21"/>
-          <w:szCs w:val="21"/>
-        </w:rPr>
-        <w:t>, d</w:t>
-      </w:r>
-      <w:r>
-        <w:rPr>
-          <w:color w:val="000000" w:themeColor="text1"/>
-          <w:sz w:val="21"/>
-          <w:szCs w:val="21"/>
-        </w:rPr>
-        <w:t xml:space="preserve">ecision tree, </w:t>
-      </w:r>
-      <w:r>
-        <w:rPr>
-          <w:color w:val="000000" w:themeColor="text1"/>
-          <w:sz w:val="21"/>
-          <w:szCs w:val="21"/>
-        </w:rPr>
-        <w:t>R</w:t>
-      </w:r>
-      <w:r>
-        <w:rPr>
-          <w:color w:val="000000" w:themeColor="text1"/>
-          <w:sz w:val="21"/>
-          <w:szCs w:val="21"/>
-        </w:rPr>
-        <w:t xml:space="preserve">andom forest, </w:t>
-      </w:r>
-      <w:r>
-        <w:rPr>
-          <w:color w:val="000000" w:themeColor="text1"/>
-          <w:sz w:val="21"/>
-          <w:szCs w:val="21"/>
-        </w:rPr>
-        <w:t xml:space="preserve">SVM, </w:t>
-      </w:r>
-      <w:r>
-        <w:rPr>
-          <w:color w:val="000000" w:themeColor="text1"/>
-          <w:sz w:val="21"/>
-          <w:szCs w:val="21"/>
-        </w:rPr>
-        <w:t>C</w:t>
-      </w:r>
-      <w:r>
-        <w:rPr>
-          <w:color w:val="000000" w:themeColor="text1"/>
-          <w:sz w:val="21"/>
-          <w:szCs w:val="21"/>
-        </w:rPr>
-        <w:t>onvolutional Neural Network</w:t>
-      </w:r>
-      <w:r>
-        <w:rPr>
-          <w:color w:val="000000" w:themeColor="text1"/>
-          <w:sz w:val="21"/>
-          <w:szCs w:val="21"/>
-        </w:rPr>
-        <w:t xml:space="preserve"> </w:t>
-      </w:r>
-      <w:r>
-        <w:rPr>
-          <w:color w:val="000000" w:themeColor="text1"/>
-          <w:sz w:val="21"/>
-          <w:szCs w:val="21"/>
-        </w:rPr>
-        <w:t xml:space="preserve"> </w:t>
+        <w:t>Logistic/Linear/kNN R</w:t>
+      </w:r>
+      <w:r>
+        <w:rPr>
+          <w:color w:val="000000" w:themeColor="text1"/>
+          <w:sz w:val="21"/>
+          <w:szCs w:val="21"/>
+        </w:rPr>
+        <w:t>egression</w:t>
+      </w:r>
+      <w:r>
+        <w:rPr>
+          <w:color w:val="000000" w:themeColor="text1"/>
+          <w:sz w:val="21"/>
+          <w:szCs w:val="21"/>
+        </w:rPr>
+        <w:t xml:space="preserve">, Decision tree, Random forest, SVM, </w:t>
+      </w:r>
+      <w:r>
+        <w:rPr>
+          <w:color w:val="000000" w:themeColor="text1"/>
+          <w:sz w:val="21"/>
+          <w:szCs w:val="21"/>
+        </w:rPr>
+        <w:t>Convolutional Neural</w:t>
+      </w:r>
+      <w:r>
+        <w:rPr>
+          <w:color w:val="000000" w:themeColor="text1"/>
+          <w:sz w:val="21"/>
+          <w:szCs w:val="21"/>
+        </w:rPr>
+        <w:t xml:space="preserve">    </w:t>
       </w:r>
     </w:p>
     <w:p>
       <w:pPr>
         <w:pStyle w:val="ListParagraph"/>
-        <w:widowControl/>
-        <w:autoSpaceDE/>
-        <w:autoSpaceDN/>
-        <w:spacing w:before="0"/>
-        <w:ind w:firstLine="0"/>
+        <w:spacing w:before="0" w:line="276" w:lineRule="auto"/>
+        <w:ind w:right="122" w:firstLine="0"/>
         <w:contextualSpacing/>
+        <w:jc w:val="both"/>
         <w:rPr>
           <w:rFonts w:eastAsia="Tahoma"/>
           <w:b/>
@@ -1823,39 +1598,15 @@
           <w:sz w:val="21"/>
           <w:szCs w:val="21"/>
         </w:rPr>
-        <w:t xml:space="preserve">                                 </w:t>
-      </w:r>
-      <w:r>
-        <w:rPr>
-          <w:color w:val="000000" w:themeColor="text1"/>
-          <w:sz w:val="21"/>
-          <w:szCs w:val="21"/>
-        </w:rPr>
-        <w:t>(C</w:t>
-      </w:r>
-      <w:r>
-        <w:rPr>
-          <w:color w:val="000000" w:themeColor="text1"/>
-          <w:sz w:val="21"/>
-          <w:szCs w:val="21"/>
-        </w:rPr>
-        <w:t>NN</w:t>
-      </w:r>
-      <w:r>
-        <w:rPr>
-          <w:color w:val="000000" w:themeColor="text1"/>
-          <w:sz w:val="21"/>
-          <w:szCs w:val="21"/>
-        </w:rPr>
-        <w:t>)</w:t>
-      </w:r>
-      <w:r>
-        <w:rPr>
-          <w:color w:val="000000" w:themeColor="text1"/>
-          <w:sz w:val="21"/>
-          <w:szCs w:val="21"/>
-        </w:rPr>
-        <w:t>,</w:t>
+        <w:t xml:space="preserve">                                </w:t>
+      </w:r>
+      <w:r>
+        <w:rPr>
+          <w:color w:val="000000" w:themeColor="text1"/>
+          <w:sz w:val="21"/>
+          <w:szCs w:val="21"/>
+        </w:rPr>
+        <w:t>Network</w:t>
       </w:r>
       <w:r>
         <w:rPr>
@@ -1871,124 +1622,26 @@
           <w:sz w:val="21"/>
           <w:szCs w:val="21"/>
         </w:rPr>
-        <w:t>R</w:t>
-      </w:r>
-      <w:r>
-        <w:rPr>
-          <w:color w:val="000000" w:themeColor="text1"/>
-          <w:sz w:val="21"/>
-          <w:szCs w:val="21"/>
-        </w:rPr>
-        <w:t>ecurrent Neural Network (R</w:t>
-      </w:r>
-      <w:r>
-        <w:rPr>
-          <w:color w:val="000000" w:themeColor="text1"/>
-          <w:sz w:val="21"/>
-          <w:szCs w:val="21"/>
-        </w:rPr>
-        <w:t>NN</w:t>
-      </w:r>
-      <w:r>
-        <w:rPr>
-          <w:color w:val="000000" w:themeColor="text1"/>
-          <w:sz w:val="21"/>
-          <w:szCs w:val="21"/>
-        </w:rPr>
-        <w:t>)</w:t>
-      </w:r>
-      <w:r>
-        <w:rPr>
-          <w:color w:val="000000" w:themeColor="text1"/>
-          <w:sz w:val="21"/>
-          <w:szCs w:val="21"/>
-        </w:rPr>
-        <w:t>,</w:t>
-      </w:r>
-      <w:r>
-        <w:rPr>
-          <w:color w:val="000000" w:themeColor="text1"/>
-          <w:sz w:val="21"/>
-          <w:szCs w:val="21"/>
-        </w:rPr>
-        <w:t xml:space="preserve"> </w:t>
-      </w:r>
-      <w:proofErr w:type="spellStart"/>
-      <w:r>
-        <w:rPr>
-          <w:color w:val="000000" w:themeColor="text1"/>
-          <w:sz w:val="21"/>
-          <w:szCs w:val="21"/>
-        </w:rPr>
-        <w:t>S</w:t>
-      </w:r>
-      <w:r>
-        <w:rPr>
-          <w:color w:val="000000" w:themeColor="text1"/>
-          <w:sz w:val="21"/>
-          <w:szCs w:val="21"/>
-        </w:rPr>
-        <w:t>cikit</w:t>
-      </w:r>
-      <w:proofErr w:type="spellEnd"/>
-      <w:r>
-        <w:rPr>
-          <w:color w:val="000000" w:themeColor="text1"/>
-          <w:sz w:val="21"/>
-          <w:szCs w:val="21"/>
-        </w:rPr>
-        <w:t>-learn,</w:t>
-      </w:r>
-      <w:r>
-        <w:rPr>
-          <w:color w:val="000000" w:themeColor="text1"/>
-          <w:sz w:val="21"/>
-          <w:szCs w:val="21"/>
-        </w:rPr>
-        <w:t xml:space="preserve"> </w:t>
-      </w:r>
-      <w:r>
-        <w:rPr>
-          <w:color w:val="000000" w:themeColor="text1"/>
-          <w:sz w:val="21"/>
-          <w:szCs w:val="21"/>
-        </w:rPr>
-        <w:t>T</w:t>
-      </w:r>
-      <w:r>
-        <w:rPr>
-          <w:color w:val="000000" w:themeColor="text1"/>
-          <w:sz w:val="21"/>
-          <w:szCs w:val="21"/>
-        </w:rPr>
-        <w:t>ensorFlow</w:t>
-      </w:r>
-      <w:r>
-        <w:rPr>
-          <w:color w:val="000000" w:themeColor="text1"/>
-          <w:sz w:val="21"/>
-          <w:szCs w:val="21"/>
-        </w:rPr>
-        <w:t xml:space="preserve">, </w:t>
-      </w:r>
-      <w:proofErr w:type="spellStart"/>
-      <w:r>
-        <w:rPr>
-          <w:color w:val="000000" w:themeColor="text1"/>
-          <w:sz w:val="21"/>
-          <w:szCs w:val="21"/>
-        </w:rPr>
-        <w:t>K</w:t>
-      </w:r>
-      <w:r>
-        <w:rPr>
-          <w:color w:val="000000" w:themeColor="text1"/>
-          <w:sz w:val="21"/>
-          <w:szCs w:val="21"/>
-        </w:rPr>
-        <w:t>eras</w:t>
-      </w:r>
-      <w:proofErr w:type="spellEnd"/>
+        <w:t>(CNN</w:t>
+      </w:r>
+      <w:proofErr w:type="gramStart"/>
+      <w:r>
+        <w:rPr>
+          <w:color w:val="000000" w:themeColor="text1"/>
+          <w:sz w:val="21"/>
+          <w:szCs w:val="21"/>
+        </w:rPr>
+        <w:t>),  Recurrent</w:t>
+      </w:r>
+      <w:proofErr w:type="gramEnd"/>
+      <w:r>
+        <w:rPr>
+          <w:color w:val="000000" w:themeColor="text1"/>
+          <w:sz w:val="21"/>
+          <w:szCs w:val="21"/>
+        </w:rPr>
+        <w:t xml:space="preserve"> Neural Network (RNN), Scikit-learn, TensorFlow, Keras</w:t>
+      </w:r>
     </w:p>
     <w:p>
       <w:pPr>
@@ -2000,8 +1653,10 @@
         </w:numPr>
         <w:autoSpaceDE/>
         <w:autoSpaceDN/>
-        <w:spacing w:before="0"/>
+        <w:spacing w:before="0" w:line="276" w:lineRule="auto"/>
+        <w:ind w:right="122"/>
         <w:contextualSpacing/>
+        <w:jc w:val="both"/>
         <w:rPr>
           <w:rFonts w:eastAsia="Tahoma"/>
           <w:b/>
@@ -2013,6 +1668,174 @@
       </w:pPr>
       <w:r>
         <w:rPr>
+          <w:rFonts w:eastAsia="Tahoma"/>
+          <w:i/>
+          <w:color w:val="000000" w:themeColor="text1"/>
+          <w:sz w:val="21"/>
+          <w:szCs w:val="21"/>
+        </w:rPr>
+        <w:t>Mathematics:</w:t>
+      </w:r>
+      <w:r>
+        <w:rPr>
+          <w:rFonts w:eastAsia="Tahoma"/>
+          <w:i/>
+          <w:color w:val="000000" w:themeColor="text1"/>
+          <w:sz w:val="21"/>
+          <w:szCs w:val="21"/>
+        </w:rPr>
+        <w:t xml:space="preserve">        </w:t>
+      </w:r>
+      <w:r>
+        <w:rPr>
+          <w:rFonts w:eastAsia="Tahoma"/>
+          <w:i/>
+          <w:color w:val="000000" w:themeColor="text1"/>
+          <w:sz w:val="21"/>
+          <w:szCs w:val="21"/>
+        </w:rPr>
+        <w:t xml:space="preserve">  </w:t>
+      </w:r>
+      <w:r>
+        <w:rPr>
+          <w:rFonts w:eastAsia="Tahoma"/>
+          <w:color w:val="000000" w:themeColor="text1"/>
+          <w:sz w:val="21"/>
+          <w:szCs w:val="21"/>
+        </w:rPr>
+        <w:t>Calculus, Linear Algebra, Complex Function</w:t>
+      </w:r>
+      <w:r>
+        <w:rPr>
+          <w:rFonts w:eastAsia="Tahoma"/>
+          <w:color w:val="000000" w:themeColor="text1"/>
+          <w:sz w:val="21"/>
+          <w:szCs w:val="21"/>
+        </w:rPr>
+        <w:t xml:space="preserve"> Analysis</w:t>
+      </w:r>
+      <w:r>
+        <w:rPr>
+          <w:rFonts w:eastAsia="Tahoma"/>
+          <w:color w:val="000000" w:themeColor="text1"/>
+          <w:sz w:val="21"/>
+          <w:szCs w:val="21"/>
+        </w:rPr>
+        <w:t xml:space="preserve">, Group </w:t>
+      </w:r>
+      <w:r>
+        <w:rPr>
+          <w:rFonts w:eastAsia="Tahoma"/>
+          <w:color w:val="000000" w:themeColor="text1"/>
+          <w:sz w:val="21"/>
+          <w:szCs w:val="21"/>
+        </w:rPr>
+        <w:t xml:space="preserve">Theory, </w:t>
+      </w:r>
+      <w:r>
+        <w:rPr>
+          <w:color w:val="000000" w:themeColor="text1"/>
+          <w:sz w:val="21"/>
+          <w:szCs w:val="21"/>
+        </w:rPr>
+        <w:t>Numerical Optimization,</w:t>
+      </w:r>
+      <w:r>
+        <w:rPr>
+          <w:color w:val="000000" w:themeColor="text1"/>
+          <w:sz w:val="21"/>
+          <w:szCs w:val="21"/>
+        </w:rPr>
+        <w:t xml:space="preserve"> </w:t>
+      </w:r>
+    </w:p>
+    <w:p>
+      <w:pPr>
+        <w:pStyle w:val="ListParagraph"/>
+        <w:spacing w:before="0" w:line="276" w:lineRule="auto"/>
+        <w:ind w:right="122" w:firstLine="0"/>
+        <w:contextualSpacing/>
+        <w:jc w:val="both"/>
+        <w:rPr>
+          <w:rFonts w:eastAsia="Tahoma"/>
+          <w:b/>
+          <w:smallCaps/>
+          <w:color w:val="000000" w:themeColor="text1"/>
+          <w:sz w:val="21"/>
+          <w:szCs w:val="21"/>
+        </w:rPr>
+      </w:pPr>
+      <w:r>
+        <w:rPr>
+          <w:rFonts w:eastAsia="Tahoma"/>
+          <w:i/>
+          <w:color w:val="000000" w:themeColor="text1"/>
+          <w:sz w:val="21"/>
+          <w:szCs w:val="21"/>
+        </w:rPr>
+        <w:t xml:space="preserve">                                </w:t>
+      </w:r>
+      <w:r>
+        <w:rPr>
+          <w:color w:val="000000" w:themeColor="text1"/>
+          <w:sz w:val="21"/>
+          <w:szCs w:val="21"/>
+        </w:rPr>
+        <w:t>Numerical Linear Algebra, Green’s function, Kernel Methods</w:t>
+      </w:r>
+      <w:r>
+        <w:rPr>
+          <w:color w:val="000000" w:themeColor="text1"/>
+          <w:sz w:val="21"/>
+          <w:szCs w:val="21"/>
+        </w:rPr>
+        <w:t>,</w:t>
+      </w:r>
+      <w:r>
+        <w:t xml:space="preserve"> </w:t>
+      </w:r>
+      <w:r>
+        <w:rPr>
+          <w:color w:val="000000" w:themeColor="text1"/>
+          <w:sz w:val="21"/>
+          <w:szCs w:val="21"/>
+        </w:rPr>
+        <w:t>Advanced Statistics</w:t>
+      </w:r>
+      <w:r>
+        <w:rPr>
+          <w:color w:val="000000" w:themeColor="text1"/>
+          <w:sz w:val="21"/>
+          <w:szCs w:val="21"/>
+        </w:rPr>
+        <w:t xml:space="preserve">                                  </w:t>
+      </w:r>
+    </w:p>
+    <w:p>
+      <w:pPr>
+        <w:pStyle w:val="ListParagraph"/>
+        <w:widowControl/>
+        <w:numPr>
+          <w:ilvl w:val="0"/>
+          <w:numId w:val="4"/>
+        </w:numPr>
+        <w:autoSpaceDE/>
+        <w:autoSpaceDN/>
+        <w:spacing w:before="0" w:line="276" w:lineRule="auto"/>
+        <w:ind w:right="122"/>
+        <w:contextualSpacing/>
+        <w:jc w:val="both"/>
+        <w:rPr>
+          <w:rFonts w:eastAsia="Tahoma"/>
+          <w:b/>
+          <w:smallCaps/>
+          <w:color w:val="000000" w:themeColor="text1"/>
+          <w:sz w:val="21"/>
+          <w:szCs w:val="21"/>
+        </w:rPr>
+      </w:pPr>
+      <w:r>
+        <w:rPr>
           <w:i/>
           <w:color w:val="000000" w:themeColor="text1"/>
           <w:sz w:val="21"/>
@@ -2038,8 +1861,10 @@
           <w:sz w:val="21"/>
           <w:szCs w:val="21"/>
         </w:rPr>
-        <w:t xml:space="preserve">                     </w:t>
-      </w:r>
+        <w:t xml:space="preserve">                   </w:t>
+      </w:r>
+      <w:bookmarkStart w:id="0" w:name="_GoBack"/>
+      <w:bookmarkEnd w:id="0"/>
       <w:r>
         <w:rPr>
           <w:rFonts w:eastAsia="Tahoma"/>
@@ -2047,7 +1872,7 @@
           <w:sz w:val="21"/>
           <w:szCs w:val="21"/>
         </w:rPr>
-        <w:t>S</w:t>
+        <w:t xml:space="preserve">git/GitHub, </w:t>
       </w:r>
       <w:r>
         <w:rPr>
@@ -2056,7 +1881,7 @@
           <w:sz w:val="21"/>
           <w:szCs w:val="21"/>
         </w:rPr>
-        <w:t>ocial data mining,</w:t>
+        <w:t xml:space="preserve">social </w:t>
       </w:r>
       <w:r>
         <w:rPr>
@@ -2065,7 +1890,7 @@
           <w:sz w:val="21"/>
           <w:szCs w:val="21"/>
         </w:rPr>
-        <w:t xml:space="preserve"> </w:t>
+        <w:t>data mining,</w:t>
       </w:r>
       <w:r>
         <w:rPr>
@@ -2074,7 +1899,7 @@
           <w:sz w:val="21"/>
           <w:szCs w:val="21"/>
         </w:rPr>
-        <w:t>git/</w:t>
+        <w:t xml:space="preserve"> web scraping, </w:t>
       </w:r>
       <w:r>
         <w:rPr>
@@ -2083,7 +1908,7 @@
           <w:sz w:val="21"/>
           <w:szCs w:val="21"/>
         </w:rPr>
-        <w:t>GitHub</w:t>
+        <w:t>Heroku</w:t>
       </w:r>
       <w:r>
         <w:rPr>
@@ -2092,72 +1917,7 @@
           <w:sz w:val="21"/>
           <w:szCs w:val="21"/>
         </w:rPr>
-        <w:t>, Heroku</w:t>
-      </w:r>
-      <w:r>
-        <w:rPr>
-          <w:rFonts w:eastAsia="Tahoma"/>
-          <w:color w:val="000000" w:themeColor="text1"/>
-          <w:sz w:val="21"/>
-          <w:szCs w:val="21"/>
-        </w:rPr>
-        <w:t xml:space="preserve">, </w:t>
-      </w:r>
-      <w:proofErr w:type="spellStart"/>
-      <w:r>
-        <w:rPr>
-          <w:rFonts w:eastAsia="Tahoma"/>
-          <w:color w:val="000000" w:themeColor="text1"/>
-          <w:sz w:val="21"/>
-          <w:szCs w:val="21"/>
-        </w:rPr>
-        <w:t>Jupyte</w:t>
-      </w:r>
-      <w:r>
-        <w:rPr>
-          <w:rFonts w:eastAsia="Tahoma"/>
-          <w:color w:val="000000" w:themeColor="text1"/>
-          <w:sz w:val="21"/>
-          <w:szCs w:val="21"/>
-        </w:rPr>
-        <w:t>r</w:t>
-      </w:r>
-      <w:proofErr w:type="spellEnd"/>
-      <w:r>
-        <w:rPr>
-          <w:rFonts w:eastAsia="Tahoma"/>
-          <w:color w:val="000000" w:themeColor="text1"/>
-          <w:sz w:val="21"/>
-          <w:szCs w:val="21"/>
-        </w:rPr>
-        <w:t xml:space="preserve"> </w:t>
-      </w:r>
-      <w:r>
-        <w:rPr>
-          <w:rFonts w:eastAsia="Tahoma"/>
-          <w:color w:val="000000" w:themeColor="text1"/>
-          <w:sz w:val="21"/>
-          <w:szCs w:val="21"/>
-        </w:rPr>
-        <w:t>n</w:t>
-      </w:r>
-      <w:r>
-        <w:rPr>
-          <w:rFonts w:eastAsia="Tahoma"/>
-          <w:color w:val="000000" w:themeColor="text1"/>
-          <w:sz w:val="21"/>
-          <w:szCs w:val="21"/>
-        </w:rPr>
-        <w:t>otebook</w:t>
-      </w:r>
-      <w:r>
-        <w:rPr>
-          <w:rFonts w:eastAsia="Tahoma"/>
-          <w:color w:val="000000" w:themeColor="text1"/>
-          <w:sz w:val="21"/>
-          <w:szCs w:val="21"/>
-        </w:rPr>
-        <w:t>, google cloud platform</w:t>
+        <w:t>, google cloud platform, google colab</w:t>
       </w:r>
     </w:p>
     <w:p>
@@ -2221,7 +1981,7 @@
         </w:rPr>
         <w:t xml:space="preserve">see my </w:t>
       </w:r>
-      <w:hyperlink r:id="rId12" w:history="1">
+      <w:hyperlink r:id="rId13" w:history="1">
         <w:r>
           <w:rPr>
             <w:rStyle w:val="Hyperlink"/>
@@ -2280,170 +2040,8 @@
     </w:p>
     <w:p>
       <w:pPr>
-        <w:pStyle w:val="Heading1"/>
-        <w:numPr>
-          <w:ilvl w:val="0"/>
-          <w:numId w:val="11"/>
-        </w:numPr>
-        <w:spacing w:before="169" w:line="360" w:lineRule="auto"/>
-        <w:rPr>
-          <w:color w:val="000000" w:themeColor="text1"/>
-          <w:sz w:val="21"/>
-          <w:szCs w:val="21"/>
-        </w:rPr>
-      </w:pPr>
-      <w:r>
-        <w:rPr>
-          <w:color w:val="000000" w:themeColor="text1"/>
-          <w:sz w:val="21"/>
-          <w:szCs w:val="21"/>
-        </w:rPr>
-        <w:t xml:space="preserve">Data </w:t>
-      </w:r>
-      <w:r>
-        <w:rPr>
-          <w:color w:val="000000" w:themeColor="text1"/>
-          <w:sz w:val="21"/>
-          <w:szCs w:val="21"/>
-        </w:rPr>
-        <w:t>Visualization</w:t>
-      </w:r>
-      <w:r>
-        <w:rPr>
-          <w:color w:val="000000" w:themeColor="text1"/>
-          <w:sz w:val="21"/>
-          <w:szCs w:val="21"/>
-        </w:rPr>
-        <w:t>&amp; Data Analytics</w:t>
-      </w:r>
-      <w:r>
-        <w:rPr>
-          <w:color w:val="000000" w:themeColor="text1"/>
-          <w:sz w:val="21"/>
-          <w:szCs w:val="21"/>
-        </w:rPr>
-        <w:t xml:space="preserve"> (</w:t>
-      </w:r>
-      <w:r>
-        <w:rPr>
-          <w:b w:val="0"/>
-          <w:color w:val="000000" w:themeColor="text1"/>
-          <w:sz w:val="21"/>
-          <w:szCs w:val="21"/>
-        </w:rPr>
-        <w:t xml:space="preserve">All </w:t>
-      </w:r>
-      <w:r>
-        <w:rPr>
-          <w:b w:val="0"/>
-          <w:color w:val="000000" w:themeColor="text1"/>
-          <w:sz w:val="21"/>
-          <w:szCs w:val="21"/>
-        </w:rPr>
-        <w:t>t</w:t>
-      </w:r>
-      <w:r>
-        <w:rPr>
-          <w:b w:val="0"/>
-          <w:color w:val="000000" w:themeColor="text1"/>
-          <w:sz w:val="21"/>
-          <w:szCs w:val="21"/>
-        </w:rPr>
-        <w:t xml:space="preserve">he following </w:t>
-      </w:r>
-      <w:r>
-        <w:rPr>
-          <w:b w:val="0"/>
-          <w:color w:val="000000" w:themeColor="text1"/>
-          <w:sz w:val="21"/>
-          <w:szCs w:val="21"/>
-        </w:rPr>
-        <w:t xml:space="preserve">six </w:t>
-      </w:r>
-      <w:r>
-        <w:rPr>
-          <w:b w:val="0"/>
-          <w:color w:val="000000" w:themeColor="text1"/>
-          <w:sz w:val="21"/>
-          <w:szCs w:val="21"/>
-        </w:rPr>
-        <w:t>are personal</w:t>
-      </w:r>
-      <w:r>
-        <w:rPr>
-          <w:b w:val="0"/>
-          <w:color w:val="000000" w:themeColor="text1"/>
-          <w:sz w:val="21"/>
-          <w:szCs w:val="21"/>
-        </w:rPr>
-        <w:t xml:space="preserve"> </w:t>
-      </w:r>
-      <w:r>
-        <w:rPr>
-          <w:b w:val="0"/>
-          <w:color w:val="000000" w:themeColor="text1"/>
-          <w:sz w:val="21"/>
-          <w:szCs w:val="21"/>
-        </w:rPr>
-        <w:t>projects</w:t>
-      </w:r>
-      <w:r>
-        <w:rPr>
-          <w:b w:val="0"/>
-          <w:color w:val="000000" w:themeColor="text1"/>
-          <w:sz w:val="21"/>
-          <w:szCs w:val="21"/>
-        </w:rPr>
-        <w:t xml:space="preserve">, </w:t>
-      </w:r>
-      <w:r>
-        <w:rPr>
-          <w:b w:val="0"/>
-          <w:color w:val="000000" w:themeColor="text1"/>
-          <w:sz w:val="21"/>
-          <w:szCs w:val="21"/>
-        </w:rPr>
-        <w:t xml:space="preserve">with </w:t>
-      </w:r>
-      <w:r>
-        <w:rPr>
-          <w:b w:val="0"/>
-          <w:color w:val="000000" w:themeColor="text1"/>
-          <w:sz w:val="21"/>
-          <w:szCs w:val="21"/>
-        </w:rPr>
-        <w:t xml:space="preserve">key techniques </w:t>
-      </w:r>
-      <w:r>
-        <w:rPr>
-          <w:b w:val="0"/>
-          <w:color w:val="000000" w:themeColor="text1"/>
-          <w:sz w:val="21"/>
-          <w:szCs w:val="21"/>
-        </w:rPr>
-        <w:t>hi</w:t>
-      </w:r>
-      <w:r>
-        <w:rPr>
-          <w:b w:val="0"/>
-          <w:color w:val="000000" w:themeColor="text1"/>
-          <w:sz w:val="21"/>
-          <w:szCs w:val="21"/>
-        </w:rPr>
-        <w:t>ghlighted</w:t>
-      </w:r>
-      <w:r>
-        <w:rPr>
-          <w:color w:val="000000" w:themeColor="text1"/>
-          <w:sz w:val="21"/>
-          <w:szCs w:val="21"/>
-        </w:rPr>
-        <w:t>)</w:t>
-      </w:r>
-    </w:p>
-    <w:p>
-      <w:pPr>
         <w:pStyle w:val="ListParagraph"/>
+        <w:widowControl/>
         <w:numPr>
           <w:ilvl w:val="0"/>
           <w:numId w:val="4"/>
@@ -2452,7 +2050,9 @@
           <w:tab w:val="left" w:pos="599"/>
           <w:tab w:val="left" w:pos="600"/>
         </w:tabs>
-        <w:spacing w:before="42"/>
+        <w:autoSpaceDE/>
+        <w:autoSpaceDN/>
+        <w:spacing w:before="42" w:line="276" w:lineRule="auto"/>
         <w:rPr>
           <w:color w:val="000000" w:themeColor="text1"/>
           <w:sz w:val="21"/>
@@ -2485,6 +2085,7 @@
           <w:szCs w:val="21"/>
         </w:rPr>
         <w:tab/>
+        <w:t xml:space="preserve">                                </w:t>
       </w:r>
       <w:r>
         <w:rPr>
@@ -2493,7 +2094,7 @@
           <w:sz w:val="21"/>
           <w:szCs w:val="21"/>
         </w:rPr>
-        <w:t xml:space="preserve">                                2018</w:t>
+        <w:t>2018</w:t>
       </w:r>
       <w:r>
         <w:rPr>
@@ -2503,15 +2104,7 @@
           <w:szCs w:val="21"/>
         </w:rPr>
         <w:tab/>
-      </w:r>
-      <w:r>
-        <w:rPr>
-          <w:color w:val="000000" w:themeColor="text1"/>
-          <w:spacing w:val="-5"/>
-          <w:sz w:val="21"/>
-          <w:szCs w:val="21"/>
-        </w:rPr>
-        <w:t xml:space="preserve">              </w:t>
+        <w:t xml:space="preserve">                                       </w:t>
       </w:r>
       <w:r>
         <w:rPr>
@@ -2522,7 +2115,7 @@
         </w:rPr>
         <w:t>(</w:t>
       </w:r>
-      <w:hyperlink r:id="rId13" w:history="1">
+      <w:hyperlink r:id="rId14" w:history="1">
         <w:r>
           <w:rPr>
             <w:rStyle w:val="Hyperlink"/>
@@ -2550,47 +2143,18 @@
           <w:sz w:val="21"/>
           <w:szCs w:val="21"/>
         </w:rPr>
-        <w:t xml:space="preserve">               </w:t>
-      </w:r>
-      <w:r>
-        <w:rPr>
-          <w:i/>
+        <w:t xml:space="preserve">                                                    </w:t>
+      </w:r>
+      <w:r>
+        <w:rPr>
           <w:color w:val="000000" w:themeColor="text1"/>
           <w:spacing w:val="-6"/>
           <w:sz w:val="21"/>
           <w:szCs w:val="21"/>
         </w:rPr>
-        <w:t xml:space="preserve"> </w:t>
-      </w:r>
-      <w:r>
-        <w:rPr>
-          <w:i/>
-          <w:color w:val="000000" w:themeColor="text1"/>
-          <w:spacing w:val="-6"/>
-          <w:sz w:val="21"/>
-          <w:szCs w:val="21"/>
-        </w:rPr>
-        <w:t xml:space="preserve">       </w:t>
-      </w:r>
-      <w:r>
-        <w:rPr>
-          <w:color w:val="000000" w:themeColor="text1"/>
-          <w:spacing w:val="-6"/>
-          <w:sz w:val="21"/>
-          <w:szCs w:val="21"/>
-        </w:rPr>
-        <w:t xml:space="preserve"> </w:t>
-      </w:r>
-      <w:r>
-        <w:rPr>
-          <w:color w:val="000000" w:themeColor="text1"/>
-          <w:spacing w:val="-6"/>
-          <w:sz w:val="21"/>
-          <w:szCs w:val="21"/>
-        </w:rPr>
-        <w:t>(</w:t>
-      </w:r>
-      <w:hyperlink r:id="rId14" w:history="1">
+        <w:t xml:space="preserve"> (</w:t>
+      </w:r>
+      <w:hyperlink r:id="rId15" w:history="1">
         <w:r>
           <w:rPr>
             <w:rStyle w:val="Hyperlink"/>
@@ -2637,7 +2201,6 @@
           <w:sz w:val="21"/>
           <w:szCs w:val="21"/>
           <w:shd w:val="clear" w:color="auto" w:fill="FFFFFF"/>
-          <w:lang w:eastAsia="zh-CN" w:bidi="ar-SA"/>
         </w:rPr>
         <w:t>A</w:t>
       </w:r>
@@ -2648,7 +2211,6 @@
           <w:sz w:val="21"/>
           <w:szCs w:val="21"/>
           <w:shd w:val="clear" w:color="auto" w:fill="FFFFFF"/>
-          <w:lang w:eastAsia="zh-CN" w:bidi="ar-SA"/>
         </w:rPr>
         <w:t xml:space="preserve">n </w:t>
       </w:r>
@@ -2660,9 +2222,58 @@
           <w:sz w:val="21"/>
           <w:szCs w:val="21"/>
           <w:shd w:val="clear" w:color="auto" w:fill="FFFFFF"/>
-          <w:lang w:eastAsia="zh-CN" w:bidi="ar-SA"/>
-        </w:rPr>
-        <w:t xml:space="preserve">interactive </w:t>
+        </w:rPr>
+        <w:t>interactive data visualization</w:t>
+      </w:r>
+      <w:r>
+        <w:rPr>
+          <w:i/>
+          <w:color w:val="000000" w:themeColor="text1"/>
+          <w:sz w:val="21"/>
+          <w:szCs w:val="21"/>
+          <w:shd w:val="clear" w:color="auto" w:fill="FFFFFF"/>
+        </w:rPr>
+        <w:t xml:space="preserve"> tool is provided </w:t>
+      </w:r>
+      <w:r>
+        <w:rPr>
+          <w:i/>
+          <w:color w:val="000000" w:themeColor="text1"/>
+          <w:sz w:val="21"/>
+          <w:szCs w:val="21"/>
+          <w:shd w:val="clear" w:color="auto" w:fill="FFFFFF"/>
+        </w:rPr>
+        <w:t>for</w:t>
+      </w:r>
+      <w:r>
+        <w:rPr>
+          <w:i/>
+          <w:color w:val="000000" w:themeColor="text1"/>
+          <w:sz w:val="21"/>
+          <w:szCs w:val="21"/>
+          <w:shd w:val="clear" w:color="auto" w:fill="FFFFFF"/>
+        </w:rPr>
+        <w:t xml:space="preserve"> a</w:t>
+      </w:r>
+      <w:r>
+        <w:rPr>
+          <w:i/>
+          <w:color w:val="000000" w:themeColor="text1"/>
+          <w:sz w:val="21"/>
+          <w:szCs w:val="21"/>
+          <w:shd w:val="clear" w:color="auto" w:fill="FFFFFF"/>
+        </w:rPr>
+        <w:t xml:space="preserve"> series of feature stories about the health risks facing particular demographics</w:t>
+      </w:r>
+      <w:r>
+        <w:rPr>
+          <w:i/>
+          <w:color w:val="000000" w:themeColor="text1"/>
+          <w:sz w:val="21"/>
+          <w:szCs w:val="21"/>
+          <w:shd w:val="clear" w:color="auto" w:fill="FFFFFF"/>
+        </w:rPr>
+        <w:t xml:space="preserve"> of the United states</w:t>
       </w:r>
       <w:r>
         <w:rPr>
@@ -2672,9 +2283,38 @@
           <w:sz w:val="21"/>
           <w:szCs w:val="21"/>
           <w:shd w:val="clear" w:color="auto" w:fill="FFFFFF"/>
-          <w:lang w:eastAsia="zh-CN" w:bidi="ar-SA"/>
-        </w:rPr>
-        <w:t xml:space="preserve">data </w:t>
+        </w:rPr>
+        <w:t>. Selectable features</w:t>
+      </w:r>
+      <w:r>
+        <w:rPr>
+          <w:i/>
+          <w:color w:val="000000" w:themeColor="text1"/>
+          <w:sz w:val="21"/>
+          <w:szCs w:val="21"/>
+          <w:shd w:val="clear" w:color="auto" w:fill="FFFFFF"/>
+        </w:rPr>
+        <w:t xml:space="preserve"> for both </w:t>
+      </w:r>
+      <w:r>
+        <w:rPr>
+          <w:i/>
+          <w:color w:val="000000" w:themeColor="text1"/>
+          <w:sz w:val="21"/>
+          <w:szCs w:val="21"/>
+          <w:shd w:val="clear" w:color="auto" w:fill="FFFFFF"/>
+        </w:rPr>
+        <w:t>axes</w:t>
+      </w:r>
+      <w:r>
+        <w:rPr>
+          <w:i/>
+          <w:color w:val="000000" w:themeColor="text1"/>
+          <w:sz w:val="21"/>
+          <w:szCs w:val="21"/>
+          <w:shd w:val="clear" w:color="auto" w:fill="FFFFFF"/>
+        </w:rPr>
+        <w:t xml:space="preserve">. </w:t>
       </w:r>
       <w:r>
         <w:rPr>
@@ -2684,20 +2324,19 @@
           <w:sz w:val="21"/>
           <w:szCs w:val="21"/>
           <w:shd w:val="clear" w:color="auto" w:fill="FFFFFF"/>
-          <w:lang w:eastAsia="zh-CN" w:bidi="ar-SA"/>
-        </w:rPr>
-        <w:t>visualization</w:t>
-      </w:r>
-      <w:r>
-        <w:rPr>
+        </w:rPr>
+        <w:t xml:space="preserve"> </w:t>
+      </w:r>
+      <w:r>
+        <w:rPr>
+          <w:b/>
           <w:i/>
           <w:color w:val="000000" w:themeColor="text1"/>
           <w:sz w:val="21"/>
           <w:szCs w:val="21"/>
           <w:shd w:val="clear" w:color="auto" w:fill="FFFFFF"/>
-          <w:lang w:eastAsia="zh-CN" w:bidi="ar-SA"/>
-        </w:rPr>
-        <w:t xml:space="preserve"> tool is provided </w:t>
+        </w:rPr>
+        <w:t xml:space="preserve">d3.js </w:t>
       </w:r>
       <w:r>
         <w:rPr>
@@ -2706,9 +2345,8 @@
           <w:sz w:val="21"/>
           <w:szCs w:val="21"/>
           <w:shd w:val="clear" w:color="auto" w:fill="FFFFFF"/>
-          <w:lang w:eastAsia="zh-CN" w:bidi="ar-SA"/>
-        </w:rPr>
-        <w:t>for</w:t>
+        </w:rPr>
+        <w:t>is</w:t>
       </w:r>
       <w:r>
         <w:rPr>
@@ -2717,9 +2355,8 @@
           <w:sz w:val="21"/>
           <w:szCs w:val="21"/>
           <w:shd w:val="clear" w:color="auto" w:fill="FFFFFF"/>
-          <w:lang w:eastAsia="zh-CN" w:bidi="ar-SA"/>
-        </w:rPr>
-        <w:t xml:space="preserve"> a</w:t>
+        </w:rPr>
+        <w:t xml:space="preserve"> heavily used in this app.</w:t>
       </w:r>
       <w:r>
         <w:rPr>
@@ -2728,109 +2365,6 @@
           <w:sz w:val="21"/>
           <w:szCs w:val="21"/>
           <w:shd w:val="clear" w:color="auto" w:fill="FFFFFF"/>
-          <w:lang w:eastAsia="zh-CN" w:bidi="ar-SA"/>
-        </w:rPr>
-        <w:t xml:space="preserve"> series of feature stories about the health risks facing particular demographics</w:t>
-      </w:r>
-      <w:r>
-        <w:rPr>
-          <w:i/>
-          <w:color w:val="000000" w:themeColor="text1"/>
-          <w:sz w:val="21"/>
-          <w:szCs w:val="21"/>
-          <w:shd w:val="clear" w:color="auto" w:fill="FFFFFF"/>
-          <w:lang w:eastAsia="zh-CN" w:bidi="ar-SA"/>
-        </w:rPr>
-        <w:t xml:space="preserve"> of the United states</w:t>
-      </w:r>
-      <w:r>
-        <w:rPr>
-          <w:b/>
-          <w:i/>
-          <w:color w:val="000000" w:themeColor="text1"/>
-          <w:sz w:val="21"/>
-          <w:szCs w:val="21"/>
-          <w:shd w:val="clear" w:color="auto" w:fill="FFFFFF"/>
-          <w:lang w:eastAsia="zh-CN" w:bidi="ar-SA"/>
-        </w:rPr>
-        <w:t xml:space="preserve">. </w:t>
-      </w:r>
-      <w:r>
-        <w:rPr>
-          <w:i/>
-          <w:color w:val="000000" w:themeColor="text1"/>
-          <w:sz w:val="21"/>
-          <w:szCs w:val="21"/>
-          <w:shd w:val="clear" w:color="auto" w:fill="FFFFFF"/>
-          <w:lang w:eastAsia="zh-CN" w:bidi="ar-SA"/>
-        </w:rPr>
-        <w:t xml:space="preserve">Features for both </w:t>
-      </w:r>
-      <w:r>
-        <w:rPr>
-          <w:i/>
-          <w:color w:val="000000" w:themeColor="text1"/>
-          <w:sz w:val="21"/>
-          <w:szCs w:val="21"/>
-          <w:shd w:val="clear" w:color="auto" w:fill="FFFFFF"/>
-          <w:lang w:eastAsia="zh-CN" w:bidi="ar-SA"/>
-        </w:rPr>
-        <w:t xml:space="preserve">x and y axis are selectable. </w:t>
-      </w:r>
-      <w:r>
-        <w:rPr>
-          <w:b/>
-          <w:i/>
-          <w:color w:val="000000" w:themeColor="text1"/>
-          <w:sz w:val="21"/>
-          <w:szCs w:val="21"/>
-          <w:shd w:val="clear" w:color="auto" w:fill="FFFFFF"/>
-          <w:lang w:eastAsia="zh-CN" w:bidi="ar-SA"/>
-        </w:rPr>
-        <w:t xml:space="preserve"> </w:t>
-      </w:r>
-      <w:r>
-        <w:rPr>
-          <w:b/>
-          <w:i/>
-          <w:color w:val="000000" w:themeColor="text1"/>
-          <w:sz w:val="21"/>
-          <w:szCs w:val="21"/>
-          <w:shd w:val="clear" w:color="auto" w:fill="FFFFFF"/>
-          <w:lang w:eastAsia="zh-CN" w:bidi="ar-SA"/>
-        </w:rPr>
-        <w:t xml:space="preserve">d3.js </w:t>
-      </w:r>
-      <w:r>
-        <w:rPr>
-          <w:i/>
-          <w:color w:val="000000" w:themeColor="text1"/>
-          <w:sz w:val="21"/>
-          <w:szCs w:val="21"/>
-          <w:shd w:val="clear" w:color="auto" w:fill="FFFFFF"/>
-          <w:lang w:eastAsia="zh-CN" w:bidi="ar-SA"/>
-        </w:rPr>
-        <w:t>is</w:t>
-      </w:r>
-      <w:r>
-        <w:rPr>
-          <w:i/>
-          <w:color w:val="000000" w:themeColor="text1"/>
-          <w:sz w:val="21"/>
-          <w:szCs w:val="21"/>
-          <w:shd w:val="clear" w:color="auto" w:fill="FFFFFF"/>
-          <w:lang w:eastAsia="zh-CN" w:bidi="ar-SA"/>
-        </w:rPr>
-        <w:t xml:space="preserve"> heavily used in this app.</w:t>
-      </w:r>
-      <w:r>
-        <w:rPr>
-          <w:i/>
-          <w:color w:val="000000" w:themeColor="text1"/>
-          <w:sz w:val="21"/>
-          <w:szCs w:val="21"/>
-          <w:shd w:val="clear" w:color="auto" w:fill="FFFFFF"/>
-          <w:lang w:eastAsia="zh-CN" w:bidi="ar-SA"/>
         </w:rPr>
         <w:t xml:space="preserve"> </w:t>
       </w:r>
@@ -2838,6 +2372,7 @@
     <w:p>
       <w:pPr>
         <w:pStyle w:val="ListParagraph"/>
+        <w:widowControl/>
         <w:numPr>
           <w:ilvl w:val="0"/>
           <w:numId w:val="4"/>
@@ -2846,6 +2381,8 @@
           <w:tab w:val="left" w:pos="599"/>
           <w:tab w:val="left" w:pos="600"/>
         </w:tabs>
+        <w:autoSpaceDE/>
+        <w:autoSpaceDN/>
         <w:spacing w:before="64"/>
         <w:rPr>
           <w:color w:val="000000" w:themeColor="text1"/>
@@ -2861,27 +2398,25 @@
           <w:sz w:val="21"/>
           <w:szCs w:val="21"/>
         </w:rPr>
-        <w:t>G</w:t>
-      </w:r>
-      <w:r>
-        <w:rPr>
-          <w:rStyle w:val="Hyperlink"/>
+        <w:t>Global Earthquake Map</w:t>
+      </w:r>
+      <w:r>
+        <w:rPr>
           <w:color w:val="000000" w:themeColor="text1"/>
           <w:spacing w:val="-6"/>
           <w:sz w:val="21"/>
           <w:szCs w:val="21"/>
         </w:rPr>
-        <w:t xml:space="preserve">lobal </w:t>
-      </w:r>
-      <w:r>
-        <w:rPr>
-          <w:rStyle w:val="Hyperlink"/>
+        <w:t xml:space="preserve"> </w:t>
+      </w:r>
+      <w:r>
+        <w:rPr>
           <w:color w:val="000000" w:themeColor="text1"/>
           <w:spacing w:val="-6"/>
           <w:sz w:val="21"/>
           <w:szCs w:val="21"/>
         </w:rPr>
-        <w:t>Earthquake Map</w:t>
+        <w:tab/>
       </w:r>
       <w:r>
         <w:rPr>
@@ -2890,6 +2425,15 @@
           <w:sz w:val="21"/>
           <w:szCs w:val="21"/>
         </w:rPr>
+        <w:t xml:space="preserve">                </w:t>
+      </w:r>
+      <w:r>
+        <w:rPr>
+          <w:color w:val="000000" w:themeColor="text1"/>
+          <w:spacing w:val="-6"/>
+          <w:sz w:val="21"/>
+          <w:szCs w:val="21"/>
+        </w:rPr>
         <w:t xml:space="preserve"> </w:t>
       </w:r>
       <w:r>
@@ -2899,7 +2443,7 @@
           <w:sz w:val="21"/>
           <w:szCs w:val="21"/>
         </w:rPr>
-        <w:t xml:space="preserve">         </w:t>
+        <w:t xml:space="preserve"> </w:t>
       </w:r>
       <w:r>
         <w:rPr>
@@ -2908,54 +2452,9 @@
           <w:sz w:val="21"/>
           <w:szCs w:val="21"/>
         </w:rPr>
-        <w:tab/>
-      </w:r>
-      <w:r>
-        <w:rPr>
-          <w:color w:val="000000" w:themeColor="text1"/>
-          <w:spacing w:val="-6"/>
-          <w:sz w:val="21"/>
-          <w:szCs w:val="21"/>
-        </w:rPr>
-        <w:t xml:space="preserve"> 2018</w:t>
-      </w:r>
-      <w:r>
-        <w:rPr>
-          <w:color w:val="000000" w:themeColor="text1"/>
-          <w:spacing w:val="-6"/>
-          <w:sz w:val="21"/>
-          <w:szCs w:val="21"/>
-        </w:rPr>
-        <w:t xml:space="preserve">                 </w:t>
-      </w:r>
-      <w:r>
-        <w:rPr>
-          <w:color w:val="000000" w:themeColor="text1"/>
-          <w:spacing w:val="-6"/>
-          <w:sz w:val="21"/>
-          <w:szCs w:val="21"/>
-        </w:rPr>
-        <w:t xml:space="preserve">  </w:t>
-      </w:r>
-      <w:r>
-        <w:rPr>
-          <w:color w:val="000000" w:themeColor="text1"/>
-          <w:spacing w:val="-6"/>
-          <w:sz w:val="21"/>
-          <w:szCs w:val="21"/>
-        </w:rPr>
-        <w:t xml:space="preserve">  </w:t>
-      </w:r>
-      <w:r>
-        <w:rPr>
-          <w:color w:val="000000" w:themeColor="text1"/>
-          <w:spacing w:val="-6"/>
-          <w:sz w:val="21"/>
-          <w:szCs w:val="21"/>
-        </w:rPr>
-        <w:t>(</w:t>
-      </w:r>
-      <w:hyperlink r:id="rId15" w:history="1">
+        <w:t>2018                                            (</w:t>
+      </w:r>
+      <w:hyperlink r:id="rId16" w:history="1">
         <w:r>
           <w:rPr>
             <w:rStyle w:val="Hyperlink"/>
@@ -2983,7 +2482,7 @@
           <w:sz w:val="21"/>
           <w:szCs w:val="21"/>
         </w:rPr>
-        <w:t xml:space="preserve">                       </w:t>
+        <w:t xml:space="preserve">                                           </w:t>
       </w:r>
       <w:r>
         <w:rPr>
@@ -2992,9 +2491,18 @@
           <w:sz w:val="21"/>
           <w:szCs w:val="21"/>
         </w:rPr>
+        <w:t xml:space="preserve">          </w:t>
+      </w:r>
+      <w:r>
+        <w:rPr>
+          <w:color w:val="000000" w:themeColor="text1"/>
+          <w:spacing w:val="-6"/>
+          <w:sz w:val="21"/>
+          <w:szCs w:val="21"/>
+        </w:rPr>
         <w:t>(</w:t>
       </w:r>
-      <w:hyperlink r:id="rId16" w:history="1">
+      <w:hyperlink r:id="rId17" w:history="1">
         <w:r>
           <w:rPr>
             <w:rStyle w:val="Hyperlink"/>
@@ -3045,24 +2553,45 @@
       </w:r>
       <w:r>
         <w:rPr>
-          <w:i/>
-          <w:color w:val="000000" w:themeColor="text1"/>
-          <w:sz w:val="21"/>
-          <w:szCs w:val="21"/>
-        </w:rPr>
-        <w:t xml:space="preserve">real time </w:t>
-      </w:r>
-      <w:r>
-        <w:rPr>
-          <w:i/>
-          <w:color w:val="000000" w:themeColor="text1"/>
-          <w:sz w:val="21"/>
-          <w:szCs w:val="21"/>
-        </w:rPr>
-        <w:t>global earthquake map</w:t>
-      </w:r>
-      <w:r>
-        <w:rPr>
+          <w:b/>
+          <w:i/>
+          <w:color w:val="000000" w:themeColor="text1"/>
+          <w:sz w:val="21"/>
+          <w:szCs w:val="21"/>
+        </w:rPr>
+        <w:t>real time global earthquake map</w:t>
+      </w:r>
+      <w:r>
+        <w:rPr>
+          <w:i/>
+          <w:color w:val="000000" w:themeColor="text1"/>
+          <w:sz w:val="21"/>
+          <w:szCs w:val="21"/>
+        </w:rPr>
+        <w:t xml:space="preserve"> (for past 7 days) is shown with a dropdown for layer choice. </w:t>
+      </w:r>
+      <w:r>
+        <w:rPr>
+          <w:b/>
+          <w:i/>
+          <w:color w:val="000000" w:themeColor="text1"/>
+          <w:sz w:val="21"/>
+          <w:szCs w:val="21"/>
+        </w:rPr>
+        <w:t xml:space="preserve">Leaflet.js </w:t>
+      </w:r>
+      <w:r>
+        <w:rPr>
+          <w:i/>
+          <w:color w:val="000000" w:themeColor="text1"/>
+          <w:sz w:val="21"/>
+          <w:szCs w:val="21"/>
+        </w:rPr>
+        <w:t>and</w:t>
+      </w:r>
+      <w:r>
+        <w:rPr>
+          <w:b/>
           <w:i/>
           <w:color w:val="000000" w:themeColor="text1"/>
           <w:sz w:val="21"/>
@@ -3070,33 +2599,7 @@
         </w:rPr>
         <w:t xml:space="preserve"> </w:t>
       </w:r>
-      <w:r>
-        <w:rPr>
-          <w:i/>
-          <w:color w:val="000000" w:themeColor="text1"/>
-          <w:sz w:val="21"/>
-          <w:szCs w:val="21"/>
-        </w:rPr>
-        <w:t xml:space="preserve">(for past 7 days) is shown with </w:t>
-      </w:r>
-      <w:r>
-        <w:rPr>
-          <w:i/>
-          <w:color w:val="000000" w:themeColor="text1"/>
-          <w:sz w:val="21"/>
-          <w:szCs w:val="21"/>
-        </w:rPr>
-        <w:t xml:space="preserve">a </w:t>
-      </w:r>
-      <w:r>
-        <w:rPr>
-          <w:i/>
-          <w:color w:val="000000" w:themeColor="text1"/>
-          <w:sz w:val="21"/>
-          <w:szCs w:val="21"/>
-        </w:rPr>
-        <w:t xml:space="preserve">dropdown for layer choice. </w:t>
-      </w:r>
+      <w:proofErr w:type="spellStart"/>
       <w:r>
         <w:rPr>
           <w:b/>
@@ -3105,7 +2608,7 @@
           <w:sz w:val="21"/>
           <w:szCs w:val="21"/>
         </w:rPr>
-        <w:t>L</w:t>
+        <w:t>G</w:t>
       </w:r>
       <w:r>
         <w:rPr>
@@ -3115,16 +2618,7 @@
           <w:sz w:val="21"/>
           <w:szCs w:val="21"/>
         </w:rPr>
-        <w:t xml:space="preserve">eaflet.js </w:t>
-      </w:r>
-      <w:r>
-        <w:rPr>
-          <w:i/>
-          <w:color w:val="000000" w:themeColor="text1"/>
-          <w:sz w:val="21"/>
-          <w:szCs w:val="21"/>
-        </w:rPr>
-        <w:t>and</w:t>
+        <w:t>eo</w:t>
       </w:r>
       <w:r>
         <w:rPr>
@@ -3134,18 +2628,7 @@
           <w:sz w:val="21"/>
           <w:szCs w:val="21"/>
         </w:rPr>
-        <w:t xml:space="preserve"> </w:t>
-      </w:r>
-      <w:proofErr w:type="spellStart"/>
-      <w:r>
-        <w:rPr>
-          <w:b/>
-          <w:i/>
-          <w:color w:val="000000" w:themeColor="text1"/>
-          <w:sz w:val="21"/>
-          <w:szCs w:val="21"/>
-        </w:rPr>
-        <w:t>geojson</w:t>
+        <w:t>JSON</w:t>
       </w:r>
       <w:proofErr w:type="spellEnd"/>
       <w:r>
@@ -3155,16 +2638,7 @@
           <w:sz w:val="21"/>
           <w:szCs w:val="21"/>
         </w:rPr>
-        <w:t xml:space="preserve"> data format</w:t>
-      </w:r>
-      <w:r>
-        <w:rPr>
-          <w:i/>
-          <w:color w:val="000000" w:themeColor="text1"/>
-          <w:sz w:val="21"/>
-          <w:szCs w:val="21"/>
-        </w:rPr>
-        <w:t xml:space="preserve"> is leveraged upon.</w:t>
+        <w:t xml:space="preserve"> data format is leveraged upon.</w:t>
       </w:r>
     </w:p>
     <w:p>
@@ -3285,15 +2759,26 @@
           <w:sz w:val="21"/>
           <w:szCs w:val="21"/>
         </w:rPr>
-        <w:t xml:space="preserve">     2018                  </w:t>
-      </w:r>
-      <w:r>
-        <w:rPr>
+        <w:t xml:space="preserve">     2018                 </w:t>
+      </w:r>
+      <w:r>
+        <w:rPr>
+          <w:i/>
           <w:color w:val="000000" w:themeColor="text1"/>
           <w:spacing w:val="-6"/>
           <w:sz w:val="21"/>
           <w:szCs w:val="21"/>
         </w:rPr>
+        <w:t xml:space="preserve">                        </w:t>
+      </w:r>
+      <w:r>
+        <w:rPr>
+          <w:i/>
+          <w:color w:val="000000" w:themeColor="text1"/>
+          <w:spacing w:val="-6"/>
+          <w:sz w:val="21"/>
+          <w:szCs w:val="21"/>
+        </w:rPr>
         <w:t xml:space="preserve"> </w:t>
       </w:r>
       <w:r>
@@ -3303,9 +2788,18 @@
           <w:sz w:val="21"/>
           <w:szCs w:val="21"/>
         </w:rPr>
+        <w:t xml:space="preserve"> </w:t>
+      </w:r>
+      <w:r>
+        <w:rPr>
+          <w:color w:val="000000" w:themeColor="text1"/>
+          <w:spacing w:val="-6"/>
+          <w:sz w:val="21"/>
+          <w:szCs w:val="21"/>
+        </w:rPr>
         <w:t xml:space="preserve"> (</w:t>
       </w:r>
-      <w:hyperlink r:id="rId17" w:history="1">
+      <w:hyperlink r:id="rId18" w:history="1">
         <w:r>
           <w:rPr>
             <w:rStyle w:val="Hyperlink"/>
@@ -3323,7 +2817,7 @@
           <w:sz w:val="21"/>
           <w:szCs w:val="21"/>
         </w:rPr>
-        <w:t xml:space="preserve">)                     </w:t>
+        <w:t xml:space="preserve">)                 </w:t>
       </w:r>
       <w:r>
         <w:rPr>
@@ -3332,6 +2826,24 @@
           <w:sz w:val="21"/>
           <w:szCs w:val="21"/>
         </w:rPr>
+        <w:t xml:space="preserve">                             </w:t>
+      </w:r>
+      <w:r>
+        <w:rPr>
+          <w:color w:val="000000" w:themeColor="text1"/>
+          <w:spacing w:val="-6"/>
+          <w:sz w:val="21"/>
+          <w:szCs w:val="21"/>
+        </w:rPr>
+        <w:t xml:space="preserve">    </w:t>
+      </w:r>
+      <w:r>
+        <w:rPr>
+          <w:color w:val="000000" w:themeColor="text1"/>
+          <w:spacing w:val="-6"/>
+          <w:sz w:val="21"/>
+          <w:szCs w:val="21"/>
+        </w:rPr>
         <w:t xml:space="preserve"> </w:t>
       </w:r>
       <w:r>
@@ -3352,7 +2864,7 @@
         </w:rPr>
         <w:t>(</w:t>
       </w:r>
-      <w:hyperlink r:id="rId18" w:history="1">
+      <w:hyperlink r:id="rId19" w:history="1">
         <w:r>
           <w:rPr>
             <w:rStyle w:val="Hyperlink"/>
@@ -3694,16 +3206,329 @@
         </w:rPr>
         <w:t>.</w:t>
       </w:r>
+      <w:r>
+        <w:rPr>
+          <w:i/>
+          <w:color w:val="000000" w:themeColor="text1"/>
+          <w:sz w:val="21"/>
+          <w:szCs w:val="21"/>
+        </w:rPr>
+        <w:t xml:space="preserve"> </w:t>
+      </w:r>
     </w:p>
     <w:p>
       <w:pPr>
+        <w:pStyle w:val="ListParagraph"/>
+        <w:widowControl/>
+        <w:numPr>
+          <w:ilvl w:val="0"/>
+          <w:numId w:val="4"/>
+        </w:numPr>
+        <w:tabs>
+          <w:tab w:val="left" w:pos="284"/>
+          <w:tab w:val="left" w:pos="599"/>
+          <w:tab w:val="left" w:pos="600"/>
+        </w:tabs>
+        <w:autoSpaceDE/>
+        <w:autoSpaceDN/>
+        <w:spacing w:before="64"/>
+        <w:rPr>
+          <w:rStyle w:val="Hyperlink"/>
+          <w:color w:val="000000" w:themeColor="text1"/>
+          <w:sz w:val="21"/>
+          <w:szCs w:val="21"/>
+        </w:rPr>
+      </w:pPr>
+      <w:r>
+        <w:rPr>
+          <w:color w:val="000000" w:themeColor="text1"/>
+          <w:spacing w:val="-6"/>
+          <w:sz w:val="21"/>
+          <w:szCs w:val="21"/>
+          <w:u w:val="single"/>
+        </w:rPr>
+        <w:t>Music generation</w:t>
+      </w:r>
+      <w:r>
+        <w:rPr>
+          <w:i/>
+          <w:color w:val="000000" w:themeColor="text1"/>
+          <w:spacing w:val="-6"/>
+          <w:sz w:val="21"/>
+          <w:szCs w:val="21"/>
+        </w:rPr>
+        <w:t xml:space="preserve">                            </w:t>
+      </w:r>
+      <w:r>
+        <w:rPr>
+          <w:color w:val="000000" w:themeColor="text1"/>
+          <w:spacing w:val="-6"/>
+          <w:sz w:val="21"/>
+          <w:szCs w:val="21"/>
+        </w:rPr>
+        <w:t xml:space="preserve">        </w:t>
+      </w:r>
+      <w:r>
+        <w:rPr>
+          <w:color w:val="000000" w:themeColor="text1"/>
+          <w:spacing w:val="-6"/>
+          <w:sz w:val="21"/>
+          <w:szCs w:val="21"/>
+        </w:rPr>
+        <w:t xml:space="preserve">  </w:t>
+      </w:r>
+      <w:r>
+        <w:rPr>
+          <w:color w:val="000000" w:themeColor="text1"/>
+          <w:spacing w:val="-6"/>
+          <w:sz w:val="21"/>
+          <w:szCs w:val="21"/>
+        </w:rPr>
+        <w:t xml:space="preserve">2019                                          </w:t>
+      </w:r>
+      <w:r>
+        <w:rPr>
+          <w:color w:val="000000" w:themeColor="text1"/>
+          <w:spacing w:val="-6"/>
+          <w:sz w:val="21"/>
+          <w:szCs w:val="21"/>
+        </w:rPr>
+        <w:t xml:space="preserve"> </w:t>
+      </w:r>
+      <w:r>
+        <w:rPr>
+          <w:color w:val="000000" w:themeColor="text1"/>
+          <w:spacing w:val="-6"/>
+          <w:sz w:val="21"/>
+          <w:szCs w:val="21"/>
+        </w:rPr>
+        <w:t xml:space="preserve"> (</w:t>
+      </w:r>
+      <w:hyperlink r:id="rId20" w:history="1">
+        <w:r>
+          <w:rPr>
+            <w:rStyle w:val="Hyperlink"/>
+            <w:spacing w:val="-6"/>
+            <w:sz w:val="21"/>
+            <w:szCs w:val="21"/>
+          </w:rPr>
+          <w:t>link</w:t>
+        </w:r>
+      </w:hyperlink>
+      <w:r>
+        <w:rPr>
+          <w:color w:val="000000" w:themeColor="text1"/>
+          <w:spacing w:val="-6"/>
+          <w:sz w:val="21"/>
+          <w:szCs w:val="21"/>
+        </w:rPr>
+        <w:t xml:space="preserve">)                                                      </w:t>
+      </w:r>
+      <w:r>
+        <w:rPr>
+          <w:color w:val="000000" w:themeColor="text1"/>
+          <w:spacing w:val="-6"/>
+          <w:sz w:val="21"/>
+          <w:szCs w:val="21"/>
+        </w:rPr>
+        <w:t>(</w:t>
+      </w:r>
+      <w:hyperlink r:id="rId21" w:history="1">
+        <w:r>
+          <w:rPr>
+            <w:rStyle w:val="Hyperlink"/>
+            <w:i/>
+            <w:color w:val="000000" w:themeColor="text1"/>
+            <w:spacing w:val="-6"/>
+            <w:sz w:val="21"/>
+            <w:szCs w:val="21"/>
+          </w:rPr>
+          <w:t>Demo</w:t>
+        </w:r>
+      </w:hyperlink>
+      <w:r>
+        <w:rPr>
+          <w:rStyle w:val="Hyperlink"/>
+          <w:color w:val="000000" w:themeColor="text1"/>
+          <w:spacing w:val="-6"/>
+          <w:sz w:val="21"/>
+          <w:szCs w:val="21"/>
+        </w:rPr>
+        <w:t>)</w:t>
+      </w:r>
+    </w:p>
+    <w:p>
+      <w:pPr>
+        <w:pStyle w:val="ListParagraph"/>
+        <w:tabs>
+          <w:tab w:val="left" w:pos="599"/>
+          <w:tab w:val="left" w:pos="600"/>
+        </w:tabs>
+        <w:spacing w:before="64"/>
+        <w:ind w:right="117" w:firstLine="0"/>
+        <w:rPr>
+          <w:i/>
+          <w:color w:val="000000" w:themeColor="text1"/>
+          <w:sz w:val="21"/>
+          <w:szCs w:val="21"/>
+        </w:rPr>
+      </w:pPr>
+      <w:r>
+        <w:rPr>
+          <w:i/>
+          <w:color w:val="000000" w:themeColor="text1"/>
+          <w:sz w:val="21"/>
+          <w:szCs w:val="21"/>
+        </w:rPr>
+        <w:t xml:space="preserve">Using </w:t>
+      </w:r>
+      <w:r>
+        <w:rPr>
+          <w:b/>
+          <w:i/>
+          <w:color w:val="000000" w:themeColor="text1"/>
+          <w:sz w:val="21"/>
+          <w:szCs w:val="21"/>
+        </w:rPr>
+        <w:t xml:space="preserve">Recursive Neural Network (RNN) </w:t>
+      </w:r>
+      <w:r>
+        <w:rPr>
+          <w:i/>
+          <w:color w:val="000000" w:themeColor="text1"/>
+          <w:sz w:val="21"/>
+          <w:szCs w:val="21"/>
+        </w:rPr>
+        <w:t>to train music input and generate new pieces of similar style</w:t>
+      </w:r>
+      <w:r>
+        <w:rPr>
+          <w:i/>
+          <w:color w:val="000000" w:themeColor="text1"/>
+          <w:sz w:val="21"/>
+          <w:szCs w:val="21"/>
+        </w:rPr>
+        <w:t xml:space="preserve">, used </w:t>
+      </w:r>
+      <w:r>
+        <w:rPr>
+          <w:b/>
+          <w:i/>
+          <w:color w:val="000000" w:themeColor="text1"/>
+          <w:sz w:val="21"/>
+          <w:szCs w:val="21"/>
+        </w:rPr>
+        <w:t>LSTM Network</w:t>
+      </w:r>
+      <w:r>
+        <w:rPr>
+          <w:i/>
+          <w:color w:val="000000" w:themeColor="text1"/>
+          <w:sz w:val="21"/>
+          <w:szCs w:val="21"/>
+        </w:rPr>
+        <w:t>,</w:t>
+      </w:r>
+      <w:r>
+        <w:rPr>
+          <w:b/>
+          <w:i/>
+          <w:color w:val="000000" w:themeColor="text1"/>
+          <w:sz w:val="21"/>
+          <w:szCs w:val="21"/>
+        </w:rPr>
+        <w:t xml:space="preserve"> Keras, TensorFlow</w:t>
+      </w:r>
+      <w:r>
+        <w:rPr>
+          <w:rFonts w:ascii="SimSun" w:eastAsia="SimSun" w:hAnsi="SimSun" w:cs="SimSun"/>
+          <w:b/>
+          <w:i/>
+          <w:color w:val="000000" w:themeColor="text1"/>
+          <w:sz w:val="21"/>
+          <w:szCs w:val="21"/>
+        </w:rPr>
+        <w:t>.</w:t>
+      </w:r>
+      <w:r>
+        <w:rPr>
+          <w:b/>
+          <w:i/>
+          <w:color w:val="000000" w:themeColor="text1"/>
+          <w:sz w:val="21"/>
+          <w:szCs w:val="21"/>
+        </w:rPr>
+        <w:t xml:space="preserve"> </w:t>
+      </w:r>
+      <w:r>
+        <w:rPr>
+          <w:i/>
+          <w:color w:val="000000" w:themeColor="text1"/>
+          <w:sz w:val="21"/>
+          <w:szCs w:val="21"/>
+        </w:rPr>
+        <w:t>D</w:t>
+      </w:r>
+      <w:r>
+        <w:rPr>
+          <w:i/>
+          <w:color w:val="000000" w:themeColor="text1"/>
+          <w:sz w:val="21"/>
+          <w:szCs w:val="21"/>
+        </w:rPr>
+        <w:t xml:space="preserve">eployed in </w:t>
+      </w:r>
+      <w:r>
+        <w:rPr>
+          <w:b/>
+          <w:i/>
+          <w:color w:val="000000" w:themeColor="text1"/>
+          <w:sz w:val="21"/>
+          <w:szCs w:val="21"/>
+        </w:rPr>
+        <w:t>Heroku</w:t>
+      </w:r>
+      <w:r>
+        <w:rPr>
+          <w:i/>
+          <w:color w:val="000000" w:themeColor="text1"/>
+          <w:sz w:val="21"/>
+          <w:szCs w:val="21"/>
+        </w:rPr>
+        <w:t>.</w:t>
+      </w:r>
+      <w:r>
+        <w:rPr>
+          <w:i/>
+          <w:color w:val="000000" w:themeColor="text1"/>
+          <w:sz w:val="21"/>
+          <w:szCs w:val="21"/>
+        </w:rPr>
+        <w:t xml:space="preserve"> </w:t>
+      </w:r>
+    </w:p>
+    <w:p>
+      <w:pPr>
         <w:pStyle w:val="Heading1"/>
         <w:spacing w:before="169" w:line="360" w:lineRule="auto"/>
-        <w:rPr>
-          <w:sz w:val="20"/>
-          <w:szCs w:val="20"/>
-        </w:rPr>
-      </w:pPr>
+        <w:ind w:left="0"/>
+        <w:rPr>
+          <w:color w:val="000000" w:themeColor="text1"/>
+          <w:sz w:val="21"/>
+          <w:szCs w:val="21"/>
+        </w:rPr>
+      </w:pPr>
+      <w:r>
+        <w:rPr>
+          <w:b w:val="0"/>
+          <w:bCs w:val="0"/>
+          <w:i/>
+          <w:color w:val="000000" w:themeColor="text1"/>
+          <w:sz w:val="21"/>
+          <w:szCs w:val="21"/>
+        </w:rPr>
+        <w:t xml:space="preserve">   </w:t>
+      </w:r>
       <w:r>
         <w:rPr>
           <w:color w:val="000000" w:themeColor="text1"/>
@@ -3711,22 +3536,6 @@
           <w:szCs w:val="21"/>
         </w:rPr>
         <w:t>Honors/Awards/Activities</w:t>
-      </w:r>
-      <w:r>
-        <w:rPr>
-          <w:color w:val="000000" w:themeColor="text1"/>
-          <w:sz w:val="21"/>
-          <w:szCs w:val="21"/>
-        </w:rPr>
-        <w:t xml:space="preserve"> </w:t>
-      </w:r>
-      <w:r>
-        <w:rPr>
-          <w:color w:val="000000" w:themeColor="text1"/>
-          <w:sz w:val="21"/>
-          <w:szCs w:val="21"/>
-        </w:rPr>
-        <w:t xml:space="preserve"> </w:t>
       </w:r>
     </w:p>
     <w:p>
@@ -3734,72 +3543,39 @@
         <w:pStyle w:val="Heading1"/>
         <w:numPr>
           <w:ilvl w:val="0"/>
-          <w:numId w:val="9"/>
+          <w:numId w:val="4"/>
         </w:numPr>
-        <w:snapToGrid w:val="0"/>
-        <w:spacing w:before="169"/>
-        <w:ind w:left="697" w:hanging="357"/>
+        <w:spacing w:before="169" w:line="276" w:lineRule="auto"/>
+        <w:ind w:left="595" w:hanging="357"/>
         <w:contextualSpacing/>
         <w:rPr>
+          <w:sz w:val="20"/>
+          <w:szCs w:val="20"/>
+        </w:rPr>
+      </w:pPr>
+      <w:r>
+        <w:rPr>
           <w:b w:val="0"/>
-          <w:color w:val="000000" w:themeColor="text1"/>
-          <w:sz w:val="21"/>
-          <w:szCs w:val="21"/>
-        </w:rPr>
-      </w:pPr>
+          <w:sz w:val="21"/>
+          <w:szCs w:val="21"/>
+        </w:rPr>
+        <w:t>Award for Distinguished publication during the 2005-2010 period in ZheJiang Province, P.R.</w:t>
+      </w:r>
       <w:r>
         <w:rPr>
           <w:b w:val="0"/>
           <w:sz w:val="21"/>
           <w:szCs w:val="21"/>
         </w:rPr>
-        <w:t xml:space="preserve">Award for Distinguished publication during the 2005-2010 period in </w:t>
-      </w:r>
-      <w:proofErr w:type="spellStart"/>
+        <w:t xml:space="preserve"> </w:t>
+      </w:r>
       <w:r>
         <w:rPr>
           <w:b w:val="0"/>
           <w:sz w:val="21"/>
           <w:szCs w:val="21"/>
         </w:rPr>
-        <w:t>ZheJiang</w:t>
-      </w:r>
-      <w:proofErr w:type="spellEnd"/>
-      <w:r>
-        <w:rPr>
-          <w:b w:val="0"/>
-          <w:sz w:val="21"/>
-          <w:szCs w:val="21"/>
-        </w:rPr>
-        <w:t xml:space="preserve"> Province, </w:t>
-      </w:r>
-      <w:proofErr w:type="spellStart"/>
-      <w:r>
-        <w:rPr>
-          <w:b w:val="0"/>
-          <w:sz w:val="21"/>
-          <w:szCs w:val="21"/>
-        </w:rPr>
-        <w:t>P.</w:t>
-      </w:r>
-      <w:proofErr w:type="gramStart"/>
-      <w:r>
-        <w:rPr>
-          <w:b w:val="0"/>
-          <w:sz w:val="21"/>
-          <w:szCs w:val="21"/>
-        </w:rPr>
-        <w:t>R.China</w:t>
-      </w:r>
-      <w:proofErr w:type="spellEnd"/>
-      <w:proofErr w:type="gramEnd"/>
-      <w:r>
-        <w:rPr>
-          <w:b w:val="0"/>
-          <w:sz w:val="21"/>
-          <w:szCs w:val="21"/>
-        </w:rPr>
-        <w:t xml:space="preserve">, 2012 </w:t>
+        <w:t xml:space="preserve">China, 2012 </w:t>
       </w:r>
     </w:p>
     <w:p>
@@ -3807,37 +3583,41 @@
         <w:pStyle w:val="Heading1"/>
         <w:numPr>
           <w:ilvl w:val="0"/>
-          <w:numId w:val="9"/>
+          <w:numId w:val="4"/>
         </w:numPr>
-        <w:snapToGrid w:val="0"/>
-        <w:spacing w:before="169"/>
-        <w:ind w:left="697" w:hanging="357"/>
+        <w:spacing w:before="169" w:line="276" w:lineRule="auto"/>
+        <w:ind w:left="595" w:hanging="357"/>
         <w:contextualSpacing/>
         <w:rPr>
+          <w:sz w:val="20"/>
+          <w:szCs w:val="20"/>
+        </w:rPr>
+      </w:pPr>
+      <w:r>
+        <w:rPr>
           <w:b w:val="0"/>
-          <w:color w:val="000000" w:themeColor="text1"/>
-          <w:sz w:val="21"/>
-          <w:szCs w:val="21"/>
-        </w:rPr>
-      </w:pPr>
+          <w:sz w:val="21"/>
+          <w:szCs w:val="21"/>
+        </w:rPr>
+        <w:lastRenderedPageBreak/>
+        <w:t>Academic leadership for young and middle-aged scientists in ZheJiang province,</w:t>
+      </w:r>
       <w:r>
         <w:rPr>
           <w:b w:val="0"/>
           <w:sz w:val="21"/>
           <w:szCs w:val="21"/>
         </w:rPr>
-        <w:t xml:space="preserve">Academic leadership for young and middle-aged scientists in </w:t>
-      </w:r>
-      <w:proofErr w:type="spellStart"/>
+        <w:t xml:space="preserve"> </w:t>
+      </w:r>
       <w:r>
         <w:rPr>
           <w:b w:val="0"/>
           <w:sz w:val="21"/>
           <w:szCs w:val="21"/>
         </w:rPr>
-        <w:t>ZheJiang</w:t>
-      </w:r>
-      <w:proofErr w:type="spellEnd"/>
+        <w:t>P.R.</w:t>
+      </w:r>
       <w:r>
         <w:rPr>
           <w:b w:val="0"/>
@@ -3846,33 +3626,13 @@
         </w:rPr>
         <w:t xml:space="preserve"> </w:t>
       </w:r>
-      <w:proofErr w:type="spellStart"/>
-      <w:proofErr w:type="gramStart"/>
       <w:r>
         <w:rPr>
           <w:b w:val="0"/>
           <w:sz w:val="21"/>
           <w:szCs w:val="21"/>
         </w:rPr>
-        <w:t>province,P</w:t>
-      </w:r>
-      <w:proofErr w:type="gramEnd"/>
-      <w:r>
-        <w:rPr>
-          <w:b w:val="0"/>
-          <w:sz w:val="21"/>
-          <w:szCs w:val="21"/>
-        </w:rPr>
-        <w:t>.R.China</w:t>
-      </w:r>
-      <w:proofErr w:type="spellEnd"/>
-      <w:r>
-        <w:rPr>
-          <w:b w:val="0"/>
-          <w:sz w:val="21"/>
-          <w:szCs w:val="21"/>
-        </w:rPr>
-        <w:t>,    2013</w:t>
+        <w:t>China, 2013</w:t>
       </w:r>
     </w:p>
     <w:p>
@@ -3880,252 +3640,70 @@
         <w:pStyle w:val="Heading1"/>
         <w:numPr>
           <w:ilvl w:val="0"/>
-          <w:numId w:val="9"/>
+          <w:numId w:val="4"/>
         </w:numPr>
-        <w:snapToGrid w:val="0"/>
-        <w:spacing w:before="169"/>
-        <w:ind w:left="697" w:hanging="357"/>
+        <w:spacing w:before="169" w:line="276" w:lineRule="auto"/>
+        <w:ind w:left="595" w:hanging="357"/>
         <w:contextualSpacing/>
         <w:rPr>
+          <w:sz w:val="20"/>
+          <w:szCs w:val="20"/>
+        </w:rPr>
+      </w:pPr>
+      <w:r>
+        <w:rPr>
           <w:b w:val="0"/>
-          <w:color w:val="000000" w:themeColor="text1"/>
-          <w:sz w:val="21"/>
-          <w:szCs w:val="21"/>
-        </w:rPr>
-      </w:pPr>
+          <w:sz w:val="21"/>
+          <w:szCs w:val="21"/>
+        </w:rPr>
+        <w:t xml:space="preserve">Referee for </w:t>
+      </w:r>
       <w:r>
         <w:rPr>
           <w:b w:val="0"/>
-          <w:sz w:val="21"/>
-          <w:szCs w:val="21"/>
-        </w:rPr>
-        <w:t xml:space="preserve">Referee for </w:t>
+          <w:i/>
+          <w:sz w:val="21"/>
+          <w:szCs w:val="21"/>
+        </w:rPr>
+        <w:t>Physical Review Letters</w:t>
       </w:r>
       <w:r>
         <w:rPr>
           <w:b w:val="0"/>
-          <w:i/>
-          <w:sz w:val="21"/>
-          <w:szCs w:val="21"/>
-        </w:rPr>
-        <w:t>Physical Review Letters</w:t>
+          <w:sz w:val="21"/>
+          <w:szCs w:val="21"/>
+        </w:rPr>
+        <w:t xml:space="preserve">, </w:t>
       </w:r>
       <w:r>
         <w:rPr>
           <w:b w:val="0"/>
-          <w:sz w:val="21"/>
-          <w:szCs w:val="21"/>
-        </w:rPr>
-        <w:t xml:space="preserve">, </w:t>
+          <w:i/>
+          <w:sz w:val="21"/>
+          <w:szCs w:val="21"/>
+        </w:rPr>
+        <w:t>Physical Review B</w:t>
       </w:r>
       <w:r>
         <w:rPr>
           <w:b w:val="0"/>
-          <w:i/>
-          <w:sz w:val="21"/>
-          <w:szCs w:val="21"/>
-        </w:rPr>
-        <w:t>Physical Review B</w:t>
-      </w:r>
-      <w:r>
-        <w:rPr>
-          <w:b w:val="0"/>
           <w:sz w:val="21"/>
           <w:szCs w:val="21"/>
         </w:rPr>
         <w:t xml:space="preserve"> and several other Physics Journals.</w:t>
-      </w:r>
-    </w:p>
-    <w:p>
-      <w:pPr>
-        <w:pStyle w:val="Heading1"/>
-        <w:spacing w:before="111" w:line="360" w:lineRule="auto"/>
-        <w:ind w:left="0"/>
-        <w:rPr>
-          <w:color w:val="000000" w:themeColor="text1"/>
-          <w:sz w:val="21"/>
-          <w:szCs w:val="21"/>
-          <w:lang w:eastAsia="zh-CN"/>
-        </w:rPr>
-      </w:pPr>
-      <w:r>
-        <w:rPr>
-          <w:b w:val="0"/>
-          <w:color w:val="000000" w:themeColor="text1"/>
-          <w:sz w:val="21"/>
-          <w:szCs w:val="21"/>
-        </w:rPr>
-        <w:t xml:space="preserve">    </w:t>
-      </w:r>
-      <w:r>
-        <w:rPr>
-          <w:rFonts w:hint="eastAsia"/>
-          <w:color w:val="000000" w:themeColor="text1"/>
-          <w:sz w:val="21"/>
-          <w:szCs w:val="21"/>
-          <w:lang w:eastAsia="zh-CN"/>
-        </w:rPr>
-        <w:t>Job</w:t>
-      </w:r>
-      <w:r>
-        <w:rPr>
-          <w:color w:val="000000" w:themeColor="text1"/>
-          <w:sz w:val="21"/>
-          <w:szCs w:val="21"/>
-          <w:lang w:eastAsia="zh-CN"/>
-        </w:rPr>
-        <w:t xml:space="preserve"> expectation</w:t>
-      </w:r>
-    </w:p>
-    <w:p>
-      <w:pPr>
-        <w:pStyle w:val="Heading1"/>
-        <w:snapToGrid w:val="0"/>
-        <w:spacing w:before="169"/>
-        <w:contextualSpacing/>
-        <w:rPr>
-          <w:b w:val="0"/>
-          <w:color w:val="000000" w:themeColor="text1"/>
-          <w:sz w:val="21"/>
-          <w:szCs w:val="21"/>
-          <w:lang w:eastAsia="zh-CN"/>
-        </w:rPr>
-      </w:pPr>
-      <w:r>
-        <w:rPr>
-          <w:b w:val="0"/>
-          <w:color w:val="000000" w:themeColor="text1"/>
-          <w:sz w:val="21"/>
-          <w:szCs w:val="21"/>
-        </w:rPr>
-        <w:t xml:space="preserve">   </w:t>
-      </w:r>
-      <w:r>
-        <w:rPr>
-          <w:b w:val="0"/>
-          <w:color w:val="000000" w:themeColor="text1"/>
-          <w:sz w:val="21"/>
-          <w:szCs w:val="21"/>
-        </w:rPr>
-        <w:t xml:space="preserve">Full stack web developer, </w:t>
-      </w:r>
-      <w:bookmarkStart w:id="0" w:name="_GoBack"/>
-      <w:bookmarkEnd w:id="0"/>
-      <w:r>
-        <w:rPr>
-          <w:b w:val="0"/>
-          <w:color w:val="000000" w:themeColor="text1"/>
-          <w:sz w:val="21"/>
-          <w:szCs w:val="21"/>
-        </w:rPr>
-        <w:t xml:space="preserve">Researcher </w:t>
-      </w:r>
-      <w:r>
-        <w:rPr>
-          <w:b w:val="0"/>
-          <w:color w:val="000000" w:themeColor="text1"/>
-          <w:sz w:val="21"/>
-          <w:szCs w:val="21"/>
-        </w:rPr>
-        <w:t>or/and</w:t>
-      </w:r>
-      <w:r>
-        <w:rPr>
-          <w:b w:val="0"/>
-          <w:color w:val="000000" w:themeColor="text1"/>
-          <w:sz w:val="21"/>
-          <w:szCs w:val="21"/>
-        </w:rPr>
-        <w:t xml:space="preserve"> Engineer </w:t>
-      </w:r>
-      <w:r>
-        <w:rPr>
-          <w:b w:val="0"/>
-          <w:color w:val="000000" w:themeColor="text1"/>
-          <w:sz w:val="21"/>
-          <w:szCs w:val="21"/>
-        </w:rPr>
-        <w:t xml:space="preserve">of </w:t>
-      </w:r>
-      <w:r>
-        <w:rPr>
-          <w:b w:val="0"/>
-          <w:color w:val="000000" w:themeColor="text1"/>
-          <w:sz w:val="21"/>
-          <w:szCs w:val="21"/>
-        </w:rPr>
-        <w:t>Machin</w:t>
-      </w:r>
-      <w:r>
-        <w:rPr>
-          <w:b w:val="0"/>
-          <w:color w:val="000000" w:themeColor="text1"/>
-          <w:sz w:val="21"/>
-          <w:szCs w:val="21"/>
-        </w:rPr>
-        <w:t>e</w:t>
-      </w:r>
-      <w:r>
-        <w:rPr>
-          <w:b w:val="0"/>
-          <w:color w:val="000000" w:themeColor="text1"/>
-          <w:sz w:val="21"/>
-          <w:szCs w:val="21"/>
-        </w:rPr>
-        <w:t xml:space="preserve"> Learning</w:t>
-      </w:r>
-      <w:r>
-        <w:rPr>
-          <w:b w:val="0"/>
-          <w:color w:val="000000" w:themeColor="text1"/>
-          <w:sz w:val="21"/>
-          <w:szCs w:val="21"/>
-        </w:rPr>
-        <w:t>/</w:t>
-      </w:r>
-      <w:r>
-        <w:rPr>
-          <w:rFonts w:hint="eastAsia"/>
-          <w:b w:val="0"/>
-          <w:color w:val="000000" w:themeColor="text1"/>
-          <w:sz w:val="21"/>
-          <w:szCs w:val="21"/>
-          <w:lang w:eastAsia="zh-CN"/>
-        </w:rPr>
-        <w:t>Deep</w:t>
-      </w:r>
-      <w:r>
-        <w:rPr>
-          <w:b w:val="0"/>
-          <w:color w:val="000000" w:themeColor="text1"/>
-          <w:sz w:val="21"/>
-          <w:szCs w:val="21"/>
-          <w:lang w:eastAsia="zh-CN"/>
-        </w:rPr>
-        <w:t xml:space="preserve"> </w:t>
-      </w:r>
-      <w:r>
-        <w:rPr>
-          <w:rFonts w:hint="eastAsia"/>
-          <w:b w:val="0"/>
-          <w:color w:val="000000" w:themeColor="text1"/>
-          <w:sz w:val="21"/>
-          <w:szCs w:val="21"/>
-          <w:lang w:eastAsia="zh-CN"/>
-        </w:rPr>
-        <w:t>Learning</w:t>
       </w:r>
     </w:p>
     <w:sectPr>
-      <w:headerReference w:type="even" r:id="rId19"/>
-      <w:headerReference w:type="default" r:id="rId20"/>
-      <w:footerReference w:type="even" r:id="rId21"/>
-      <w:footerReference w:type="default" r:id="rId22"/>
-      <w:headerReference w:type="first" r:id="rId23"/>
-      <w:footerReference w:type="first" r:id="rId24"/>
+      <w:headerReference w:type="even" r:id="rId22"/>
+      <w:headerReference w:type="default" r:id="rId23"/>
+      <w:footerReference w:type="even" r:id="rId24"/>
+      <w:footerReference w:type="default" r:id="rId25"/>
+      <w:headerReference w:type="first" r:id="rId26"/>
+      <w:footerReference w:type="first" r:id="rId27"/>
       <w:pgSz w:w="11910" w:h="16840"/>
-      <w:pgMar w:top="720" w:right="540" w:bottom="280" w:left="480" w:header="720" w:footer="720" w:gutter="0"/>
+      <w:pgMar w:top="720" w:right="720" w:bottom="720" w:left="720" w:header="720" w:footer="720" w:gutter="0"/>
       <w:cols w:space="720"/>
+      <w:docGrid w:linePitch="299"/>
     </w:sectPr>
   </w:body>
 </w:document>
@@ -4235,7 +3813,7 @@
   <w:abstractNum w:abstractNumId="0" w15:restartNumberingAfterBreak="0">
     <w:nsid w:val="05F116A6"/>
     <w:multiLevelType w:val="hybridMultilevel"/>
-    <w:tmpl w:val="4CAE1660"/>
+    <w:tmpl w:val="1C4E4024"/>
     <w:lvl w:ilvl="0" w:tplc="DFA09B04">
       <w:numFmt w:val="bullet"/>
       <w:lvlText w:val=""/>
@@ -6415,17 +5993,21 @@
   <w:abstractNum w:abstractNumId="20" w15:restartNumberingAfterBreak="0">
     <w:nsid w:val="6F107C9D"/>
     <w:multiLevelType w:val="hybridMultilevel"/>
-    <w:tmpl w:val="E49E14F4"/>
-    <w:lvl w:ilvl="0" w:tplc="04090001">
-      <w:start w:val="1"/>
-      <w:numFmt w:val="bullet"/>
-      <w:lvlText w:val=""/>
-      <w:lvlJc w:val="left"/>
-      <w:pPr>
-        <w:ind w:left="1011" w:hanging="360"/>
-      </w:pPr>
-      <w:rPr>
-        <w:rFonts w:ascii="Symbol" w:hAnsi="Symbol" w:hint="default"/>
+    <w:tmpl w:val="83421BA0"/>
+    <w:lvl w:ilvl="0" w:tplc="0409000F">
+      <w:start w:val="1"/>
+      <w:numFmt w:val="decimal"/>
+      <w:lvlText w:val="%1."/>
+      <w:lvlJc w:val="left"/>
+      <w:pPr>
+        <w:ind w:left="600" w:hanging="360"/>
+      </w:pPr>
+      <w:rPr>
+        <w:rFonts w:hint="default"/>
+        <w:w w:val="100"/>
+        <w:sz w:val="21"/>
+        <w:szCs w:val="21"/>
+        <w:lang w:val="en-US" w:eastAsia="en-US" w:bidi="en-US"/>
       </w:rPr>
     </w:lvl>
     <w:lvl w:ilvl="1" w:tplc="04090003" w:tentative="1">
@@ -7751,7 +7333,7 @@
 </file>
 
 <file path=customXml/itemProps1.xml><?xml version="1.0" encoding="utf-8"?>
-<ds:datastoreItem xmlns:ds="http://schemas.openxmlformats.org/officeDocument/2006/customXml" ds:itemID="{17C6E79E-7F9A-3D42-8114-C497F77E50E5}">
+<ds:datastoreItem xmlns:ds="http://schemas.openxmlformats.org/officeDocument/2006/customXml" ds:itemID="{1C1C4928-8C41-834D-B7EF-8CCFA95EFA66}">
   <ds:schemaRefs>
     <ds:schemaRef ds:uri="http://schemas.openxmlformats.org/officeDocument/2006/bibliography"/>
   </ds:schemaRefs>

</xml_diff>